<commit_message>
Upload Soal Praktikum Jobsheet 2
</commit_message>
<xml_diff>
--- a/js-2/JS-2.docx
+++ b/js-2/JS-2.docx
@@ -1037,7 +1037,7 @@
                 <w:lang w:val="id-ID" w:eastAsia="en-ID" w:bidi="ar-SA"/>
               </w:rPr>
               <w:drawing>
-                <wp:anchor behindDoc="0" distT="0" distB="0" distL="0" distR="0" simplePos="0" locked="0" layoutInCell="0" allowOverlap="1" relativeHeight="14">
+                <wp:anchor behindDoc="0" distT="0" distB="0" distL="0" distR="0" simplePos="0" locked="0" layoutInCell="0" allowOverlap="1" relativeHeight="18">
                   <wp:simplePos x="0" y="0"/>
                   <wp:positionH relativeFrom="column">
                     <wp:posOffset>13970</wp:posOffset>
@@ -1459,7 +1459,7 @@
             </w:r>
             <w:r>
               <w:drawing>
-                <wp:anchor behindDoc="0" distT="0" distB="0" distL="0" distR="0" simplePos="0" locked="0" layoutInCell="0" allowOverlap="1" relativeHeight="15">
+                <wp:anchor behindDoc="0" distT="0" distB="0" distL="0" distR="0" simplePos="0" locked="0" layoutInCell="0" allowOverlap="1" relativeHeight="19">
                   <wp:simplePos x="0" y="0"/>
                   <wp:positionH relativeFrom="column">
                     <wp:posOffset>46990</wp:posOffset>
@@ -1803,7 +1803,7 @@
             </w:pPr>
             <w:r>
               <w:drawing>
-                <wp:anchor behindDoc="0" distT="0" distB="0" distL="0" distR="0" simplePos="0" locked="0" layoutInCell="0" allowOverlap="1" relativeHeight="16">
+                <wp:anchor behindDoc="0" distT="0" distB="0" distL="0" distR="0" simplePos="0" locked="0" layoutInCell="0" allowOverlap="1" relativeHeight="20">
                   <wp:simplePos x="0" y="0"/>
                   <wp:positionH relativeFrom="column">
                     <wp:align>center</wp:align>
@@ -2141,7 +2141,7 @@
                 <w:lang w:val="id-ID" w:eastAsia="en-ID" w:bidi="ar-SA"/>
               </w:rPr>
               <w:drawing>
-                <wp:anchor behindDoc="0" distT="0" distB="0" distL="0" distR="0" simplePos="0" locked="0" layoutInCell="0" allowOverlap="1" relativeHeight="17">
+                <wp:anchor behindDoc="0" distT="0" distB="0" distL="0" distR="0" simplePos="0" locked="0" layoutInCell="0" allowOverlap="1" relativeHeight="21">
                   <wp:simplePos x="0" y="0"/>
                   <wp:positionH relativeFrom="column">
                     <wp:align>center</wp:align>
@@ -2468,7 +2468,7 @@
                 <w:lang w:val="id-ID" w:eastAsia="en-ID" w:bidi="ar-SA"/>
               </w:rPr>
               <w:drawing>
-                <wp:anchor behindDoc="0" distT="0" distB="0" distL="0" distR="0" simplePos="0" locked="0" layoutInCell="0" allowOverlap="1" relativeHeight="18">
+                <wp:anchor behindDoc="0" distT="0" distB="0" distL="0" distR="0" simplePos="0" locked="0" layoutInCell="0" allowOverlap="1" relativeHeight="22">
                   <wp:simplePos x="0" y="0"/>
                   <wp:positionH relativeFrom="column">
                     <wp:align>center</wp:align>
@@ -2774,7 +2774,7 @@
             </w:pPr>
             <w:r>
               <w:drawing>
-                <wp:anchor behindDoc="0" distT="0" distB="0" distL="0" distR="0" simplePos="0" locked="0" layoutInCell="0" allowOverlap="1" relativeHeight="19">
+                <wp:anchor behindDoc="0" distT="0" distB="0" distL="0" distR="0" simplePos="0" locked="0" layoutInCell="0" allowOverlap="1" relativeHeight="23">
                   <wp:simplePos x="0" y="0"/>
                   <wp:positionH relativeFrom="column">
                     <wp:posOffset>0</wp:posOffset>
@@ -2919,7 +2919,7 @@
             </w:pPr>
             <w:r>
               <w:drawing>
-                <wp:anchor behindDoc="0" distT="0" distB="0" distL="0" distR="0" simplePos="0" locked="0" layoutInCell="0" allowOverlap="1" relativeHeight="20">
+                <wp:anchor behindDoc="0" distT="0" distB="0" distL="0" distR="0" simplePos="0" locked="0" layoutInCell="0" allowOverlap="1" relativeHeight="24">
                   <wp:simplePos x="0" y="0"/>
                   <wp:positionH relativeFrom="column">
                     <wp:align>center</wp:align>
@@ -3228,7 +3228,7 @@
             </w:pPr>
             <w:r>
               <w:drawing>
-                <wp:anchor behindDoc="0" distT="0" distB="0" distL="0" distR="0" simplePos="0" locked="0" layoutInCell="0" allowOverlap="1" relativeHeight="21">
+                <wp:anchor behindDoc="0" distT="0" distB="0" distL="0" distR="0" simplePos="0" locked="0" layoutInCell="0" allowOverlap="1" relativeHeight="25">
                   <wp:simplePos x="0" y="0"/>
                   <wp:positionH relativeFrom="column">
                     <wp:align>center</wp:align>
@@ -3542,7 +3542,7 @@
                 <w:lang w:val="id-ID" w:eastAsia="en-ID" w:bidi="ar-SA"/>
               </w:rPr>
               <w:drawing>
-                <wp:anchor behindDoc="0" distT="0" distB="0" distL="0" distR="0" simplePos="0" locked="0" layoutInCell="0" allowOverlap="1" relativeHeight="22">
+                <wp:anchor behindDoc="0" distT="0" distB="0" distL="0" distR="0" simplePos="0" locked="0" layoutInCell="0" allowOverlap="1" relativeHeight="26">
                   <wp:simplePos x="0" y="0"/>
                   <wp:positionH relativeFrom="column">
                     <wp:align>center</wp:align>
@@ -3906,7 +3906,7 @@
             </w:pPr>
             <w:r>
               <w:drawing>
-                <wp:anchor behindDoc="0" distT="0" distB="0" distL="0" distR="0" simplePos="0" locked="0" layoutInCell="0" allowOverlap="1" relativeHeight="23">
+                <wp:anchor behindDoc="0" distT="0" distB="0" distL="0" distR="0" simplePos="0" locked="0" layoutInCell="0" allowOverlap="1" relativeHeight="27">
                   <wp:simplePos x="0" y="0"/>
                   <wp:positionH relativeFrom="column">
                     <wp:posOffset>66675</wp:posOffset>
@@ -4051,7 +4051,7 @@
             </w:pPr>
             <w:r>
               <w:drawing>
-                <wp:anchor behindDoc="0" distT="0" distB="0" distL="0" distR="0" simplePos="0" locked="0" layoutInCell="0" allowOverlap="1" relativeHeight="24">
+                <wp:anchor behindDoc="0" distT="0" distB="0" distL="0" distR="0" simplePos="0" locked="0" layoutInCell="0" allowOverlap="1" relativeHeight="28">
                   <wp:simplePos x="0" y="0"/>
                   <wp:positionH relativeFrom="column">
                     <wp:posOffset>0</wp:posOffset>
@@ -4371,7 +4371,7 @@
             </w:pPr>
             <w:r>
               <w:drawing>
-                <wp:anchor behindDoc="0" distT="0" distB="0" distL="0" distR="0" simplePos="0" locked="0" layoutInCell="0" allowOverlap="1" relativeHeight="25">
+                <wp:anchor behindDoc="0" distT="0" distB="0" distL="0" distR="0" simplePos="0" locked="0" layoutInCell="0" allowOverlap="1" relativeHeight="29">
                   <wp:simplePos x="0" y="0"/>
                   <wp:positionH relativeFrom="column">
                     <wp:align>center</wp:align>
@@ -4673,7 +4673,7 @@
                 <w:lang w:val="id-ID" w:eastAsia="en-ID" w:bidi="ar-SA"/>
               </w:rPr>
               <w:drawing>
-                <wp:anchor behindDoc="0" distT="0" distB="0" distL="0" distR="0" simplePos="0" locked="0" layoutInCell="0" allowOverlap="1" relativeHeight="26">
+                <wp:anchor behindDoc="0" distT="0" distB="0" distL="0" distR="0" simplePos="0" locked="0" layoutInCell="0" allowOverlap="1" relativeHeight="30">
                   <wp:simplePos x="0" y="0"/>
                   <wp:positionH relativeFrom="column">
                     <wp:align>center</wp:align>
@@ -5930,7 +5930,7 @@
             </w:pPr>
             <w:r>
               <w:drawing>
-                <wp:anchor behindDoc="0" distT="0" distB="0" distL="0" distR="0" simplePos="0" locked="0" layoutInCell="0" allowOverlap="1" relativeHeight="27">
+                <wp:anchor behindDoc="0" distT="0" distB="0" distL="0" distR="0" simplePos="0" locked="0" layoutInCell="0" allowOverlap="1" relativeHeight="31">
                   <wp:simplePos x="0" y="0"/>
                   <wp:positionH relativeFrom="column">
                     <wp:align>center</wp:align>
@@ -7726,7 +7726,7 @@
                 <w:lang w:val="id-ID" w:eastAsia="en-ID" w:bidi="ar-SA"/>
               </w:rPr>
               <w:drawing>
-                <wp:anchor behindDoc="0" distT="0" distB="0" distL="0" distR="0" simplePos="0" locked="0" layoutInCell="0" allowOverlap="1" relativeHeight="28">
+                <wp:anchor behindDoc="0" distT="0" distB="0" distL="0" distR="0" simplePos="0" locked="0" layoutInCell="0" allowOverlap="1" relativeHeight="32">
                   <wp:simplePos x="0" y="0"/>
                   <wp:positionH relativeFrom="column">
                     <wp:posOffset>565785</wp:posOffset>
@@ -7907,7 +7907,7 @@
                 <w:lang w:val="id-ID" w:eastAsia="en-ID" w:bidi="ar-SA"/>
               </w:rPr>
               <w:drawing>
-                <wp:anchor behindDoc="0" distT="0" distB="0" distL="0" distR="0" simplePos="0" locked="0" layoutInCell="0" allowOverlap="1" relativeHeight="32">
+                <wp:anchor behindDoc="0" distT="0" distB="0" distL="0" distR="0" simplePos="0" locked="0" layoutInCell="0" allowOverlap="1" relativeHeight="36">
                   <wp:simplePos x="0" y="0"/>
                   <wp:positionH relativeFrom="column">
                     <wp:align>center</wp:align>
@@ -8007,7 +8007,7 @@
                 <w:lang w:val="id-ID" w:eastAsia="en-ID" w:bidi="ar-SA"/>
               </w:rPr>
               <w:drawing>
-                <wp:anchor behindDoc="0" distT="0" distB="0" distL="0" distR="0" simplePos="0" locked="0" layoutInCell="0" allowOverlap="1" relativeHeight="29">
+                <wp:anchor behindDoc="0" distT="0" distB="0" distL="0" distR="0" simplePos="0" locked="0" layoutInCell="0" allowOverlap="1" relativeHeight="33">
                   <wp:simplePos x="0" y="0"/>
                   <wp:positionH relativeFrom="column">
                     <wp:align>center</wp:align>
@@ -8175,7 +8175,7 @@
             </w:pPr>
             <w:r>
               <w:drawing>
-                <wp:anchor behindDoc="0" distT="0" distB="0" distL="0" distR="0" simplePos="0" locked="0" layoutInCell="0" allowOverlap="1" relativeHeight="30">
+                <wp:anchor behindDoc="0" distT="0" distB="0" distL="0" distR="0" simplePos="0" locked="0" layoutInCell="0" allowOverlap="1" relativeHeight="34">
                   <wp:simplePos x="0" y="0"/>
                   <wp:positionH relativeFrom="column">
                     <wp:posOffset>0</wp:posOffset>
@@ -8258,7 +8258,7 @@
                 <w:lang w:val="id-ID" w:eastAsia="en-ID" w:bidi="ar-SA"/>
               </w:rPr>
               <w:drawing>
-                <wp:anchor behindDoc="0" distT="0" distB="0" distL="0" distR="0" simplePos="0" locked="0" layoutInCell="0" allowOverlap="1" relativeHeight="31">
+                <wp:anchor behindDoc="0" distT="0" distB="0" distL="0" distR="0" simplePos="0" locked="0" layoutInCell="0" allowOverlap="1" relativeHeight="35">
                   <wp:simplePos x="0" y="0"/>
                   <wp:positionH relativeFrom="column">
                     <wp:posOffset>866140</wp:posOffset>
@@ -8547,7 +8547,7 @@
                 <w:lang w:val="id-ID" w:eastAsia="en-ID" w:bidi="ar-SA"/>
               </w:rPr>
               <w:drawing>
-                <wp:anchor behindDoc="0" distT="0" distB="0" distL="0" distR="0" simplePos="0" locked="0" layoutInCell="0" allowOverlap="1" relativeHeight="35">
+                <wp:anchor behindDoc="0" distT="0" distB="0" distL="0" distR="0" simplePos="0" locked="0" layoutInCell="0" allowOverlap="1" relativeHeight="38">
                   <wp:simplePos x="0" y="0"/>
                   <wp:positionH relativeFrom="column">
                     <wp:posOffset>0</wp:posOffset>
@@ -8622,7 +8622,7 @@
             </w:r>
             <w:r>
               <w:drawing>
-                <wp:anchor behindDoc="0" distT="0" distB="0" distL="0" distR="0" simplePos="0" locked="0" layoutInCell="0" allowOverlap="1" relativeHeight="37">
+                <wp:anchor behindDoc="0" distT="0" distB="0" distL="0" distR="0" simplePos="0" locked="0" layoutInCell="0" allowOverlap="1" relativeHeight="39">
                   <wp:simplePos x="0" y="0"/>
                   <wp:positionH relativeFrom="column">
                     <wp:posOffset>83185</wp:posOffset>
@@ -8893,6 +8893,249 @@
                 <w:szCs w:val="24"/>
                 <w:lang w:val="id-ID" w:eastAsia="en-ID" w:bidi="ar-SA"/>
               </w:rPr>
+            </w:r>
+          </w:p>
+          <w:p>
+            <w:pPr>
+              <w:pStyle w:val="Normal"/>
+              <w:widowControl/>
+              <w:spacing w:lineRule="auto" w:line="360" w:before="60" w:after="0"/>
+              <w:ind w:hanging="0"/>
+              <w:rPr>
+                <w:rFonts w:eastAsia="Times New Roman" w:cs="Times New Roman"/>
+                <w:b/>
+                <w:b/>
+                <w:bCs/>
+                <w:kern w:val="0"/>
+                <w:szCs w:val="24"/>
+                <w:lang w:val="id-ID" w:eastAsia="en-ID" w:bidi="ar-SA"/>
+              </w:rPr>
+            </w:pPr>
+            <w:r>
+              <w:rPr>
+                <w:rFonts w:eastAsia="Times New Roman" w:cs="Times New Roman"/>
+                <w:b/>
+                <w:bCs/>
+                <w:kern w:val="0"/>
+                <w:szCs w:val="24"/>
+                <w:lang w:val="id-ID" w:eastAsia="en-ID" w:bidi="ar-SA"/>
+              </w:rPr>
+            </w:r>
+          </w:p>
+          <w:p>
+            <w:pPr>
+              <w:pStyle w:val="Normal"/>
+              <w:widowControl/>
+              <w:spacing w:lineRule="auto" w:line="360" w:before="60" w:after="0"/>
+              <w:ind w:hanging="0"/>
+              <w:rPr>
+                <w:rFonts w:eastAsia="Times New Roman" w:cs="Times New Roman"/>
+                <w:b/>
+                <w:b/>
+                <w:bCs/>
+                <w:kern w:val="0"/>
+                <w:szCs w:val="24"/>
+                <w:lang w:val="id-ID" w:eastAsia="en-ID" w:bidi="ar-SA"/>
+              </w:rPr>
+            </w:pPr>
+            <w:r>
+              <w:rPr>
+                <w:rFonts w:eastAsia="Times New Roman" w:cs="Times New Roman"/>
+                <w:b/>
+                <w:bCs/>
+                <w:kern w:val="0"/>
+                <w:szCs w:val="24"/>
+                <w:lang w:val="id-ID" w:eastAsia="en-ID" w:bidi="ar-SA"/>
+              </w:rPr>
+            </w:r>
+          </w:p>
+          <w:p>
+            <w:pPr>
+              <w:pStyle w:val="Normal"/>
+              <w:widowControl/>
+              <w:spacing w:lineRule="auto" w:line="360" w:before="60" w:after="0"/>
+              <w:ind w:hanging="0"/>
+              <w:rPr>
+                <w:rFonts w:eastAsia="Times New Roman" w:cs="Times New Roman"/>
+                <w:b/>
+                <w:b/>
+                <w:bCs/>
+                <w:kern w:val="0"/>
+                <w:szCs w:val="24"/>
+                <w:lang w:val="id-ID" w:eastAsia="en-ID" w:bidi="ar-SA"/>
+              </w:rPr>
+            </w:pPr>
+            <w:r>
+              <w:rPr>
+                <w:rFonts w:eastAsia="Times New Roman" w:cs="Times New Roman"/>
+                <w:b/>
+                <w:bCs/>
+                <w:kern w:val="0"/>
+                <w:szCs w:val="24"/>
+                <w:lang w:val="id-ID" w:eastAsia="en-ID" w:bidi="ar-SA"/>
+              </w:rPr>
+            </w:r>
+          </w:p>
+          <w:p>
+            <w:pPr>
+              <w:pStyle w:val="Normal"/>
+              <w:widowControl/>
+              <w:spacing w:lineRule="auto" w:line="360" w:before="60" w:after="0"/>
+              <w:ind w:hanging="0"/>
+              <w:rPr>
+                <w:rFonts w:eastAsia="Times New Roman" w:cs="Times New Roman"/>
+                <w:b/>
+                <w:b/>
+                <w:bCs/>
+                <w:kern w:val="0"/>
+                <w:szCs w:val="24"/>
+                <w:lang w:val="id-ID" w:eastAsia="en-ID" w:bidi="ar-SA"/>
+              </w:rPr>
+            </w:pPr>
+            <w:r>
+              <w:rPr>
+                <w:rFonts w:eastAsia="Times New Roman" w:cs="Times New Roman"/>
+                <w:b/>
+                <w:bCs/>
+                <w:kern w:val="0"/>
+                <w:szCs w:val="24"/>
+                <w:lang w:val="id-ID" w:eastAsia="en-ID" w:bidi="ar-SA"/>
+              </w:rPr>
+            </w:r>
+          </w:p>
+          <w:p>
+            <w:pPr>
+              <w:pStyle w:val="Normal"/>
+              <w:widowControl/>
+              <w:spacing w:lineRule="auto" w:line="360" w:before="60" w:after="0"/>
+              <w:ind w:hanging="0"/>
+              <w:rPr>
+                <w:rFonts w:eastAsia="Times New Roman" w:cs="Times New Roman"/>
+                <w:b/>
+                <w:b/>
+                <w:bCs/>
+                <w:kern w:val="0"/>
+                <w:szCs w:val="24"/>
+                <w:lang w:val="id-ID" w:eastAsia="en-ID" w:bidi="ar-SA"/>
+              </w:rPr>
+            </w:pPr>
+            <w:r>
+              <w:rPr>
+                <w:rFonts w:eastAsia="Times New Roman" w:cs="Times New Roman"/>
+                <w:b/>
+                <w:bCs/>
+                <w:kern w:val="0"/>
+                <w:szCs w:val="24"/>
+                <w:lang w:val="id-ID" w:eastAsia="en-ID" w:bidi="ar-SA"/>
+              </w:rPr>
+            </w:r>
+          </w:p>
+          <w:p>
+            <w:pPr>
+              <w:pStyle w:val="Normal"/>
+              <w:widowControl/>
+              <w:spacing w:lineRule="auto" w:line="360" w:before="60" w:after="0"/>
+              <w:ind w:hanging="0"/>
+              <w:rPr>
+                <w:rFonts w:eastAsia="Times New Roman" w:cs="Times New Roman"/>
+                <w:b/>
+                <w:b/>
+                <w:bCs/>
+                <w:kern w:val="0"/>
+                <w:szCs w:val="24"/>
+                <w:lang w:val="id-ID" w:eastAsia="en-ID" w:bidi="ar-SA"/>
+              </w:rPr>
+            </w:pPr>
+            <w:r>
+              <w:rPr>
+                <w:rFonts w:eastAsia="Times New Roman" w:cs="Times New Roman"/>
+                <w:b/>
+                <w:bCs/>
+                <w:kern w:val="0"/>
+                <w:szCs w:val="24"/>
+                <w:lang w:val="id-ID" w:eastAsia="en-ID" w:bidi="ar-SA"/>
+              </w:rPr>
+            </w:r>
+          </w:p>
+          <w:p>
+            <w:pPr>
+              <w:pStyle w:val="Normal"/>
+              <w:widowControl/>
+              <w:spacing w:lineRule="auto" w:line="360" w:before="60" w:after="0"/>
+              <w:ind w:hanging="0"/>
+              <w:rPr>
+                <w:rFonts w:eastAsia="Times New Roman" w:cs="Times New Roman"/>
+                <w:b/>
+                <w:b/>
+                <w:bCs/>
+                <w:kern w:val="0"/>
+                <w:szCs w:val="24"/>
+                <w:lang w:val="id-ID" w:eastAsia="en-ID" w:bidi="ar-SA"/>
+              </w:rPr>
+            </w:pPr>
+            <w:r>
+              <w:rPr>
+                <w:rFonts w:eastAsia="Times New Roman" w:cs="Times New Roman"/>
+                <w:b/>
+                <w:bCs/>
+                <w:kern w:val="0"/>
+                <w:szCs w:val="24"/>
+                <w:lang w:val="id-ID" w:eastAsia="en-ID" w:bidi="ar-SA"/>
+              </w:rPr>
+            </w:r>
+          </w:p>
+          <w:p>
+            <w:pPr>
+              <w:pStyle w:val="Normal"/>
+              <w:widowControl/>
+              <w:spacing w:lineRule="auto" w:line="360" w:before="60" w:after="0"/>
+              <w:ind w:hanging="0"/>
+              <w:rPr>
+                <w:rFonts w:eastAsia="Times New Roman" w:cs="Times New Roman"/>
+                <w:b/>
+                <w:b/>
+                <w:bCs/>
+                <w:kern w:val="0"/>
+                <w:szCs w:val="24"/>
+                <w:lang w:val="id-ID" w:eastAsia="en-ID" w:bidi="ar-SA"/>
+              </w:rPr>
+            </w:pPr>
+            <w:r>
+              <w:rPr>
+                <w:rFonts w:eastAsia="Times New Roman" w:cs="Times New Roman"/>
+                <w:b/>
+                <w:bCs/>
+                <w:kern w:val="0"/>
+                <w:szCs w:val="24"/>
+                <w:lang w:val="id-ID" w:eastAsia="en-ID" w:bidi="ar-SA"/>
+              </w:rPr>
+            </w:r>
+          </w:p>
+          <w:p>
+            <w:pPr>
+              <w:pStyle w:val="Normal"/>
+              <w:widowControl/>
+              <w:spacing w:lineRule="auto" w:line="360" w:before="60" w:after="0"/>
+              <w:ind w:hanging="0"/>
+              <w:rPr>
+                <w:rFonts w:eastAsia="Times New Roman" w:cs="Times New Roman"/>
+                <w:b/>
+                <w:b/>
+                <w:bCs/>
+                <w:kern w:val="0"/>
+                <w:szCs w:val="24"/>
+                <w:lang w:val="id-ID" w:eastAsia="en-ID" w:bidi="ar-SA"/>
+              </w:rPr>
+            </w:pPr>
+            <w:r>
+              <w:rPr>
+                <w:rFonts w:eastAsia="Times New Roman" w:cs="Times New Roman"/>
+                <w:b/>
+                <w:bCs/>
+                <w:kern w:val="0"/>
+                <w:szCs w:val="24"/>
+                <w:lang w:val="id-ID" w:eastAsia="en-ID" w:bidi="ar-SA"/>
+              </w:rPr>
               <w:t>Modifikasi Route:</w:t>
             </w:r>
           </w:p>
@@ -8913,8 +9156,16 @@
               </w:rPr>
             </w:pPr>
             <w:r>
+              <w:rPr>
+                <w:rFonts w:eastAsia="Times New Roman" w:cs="Times New Roman"/>
+                <w:b/>
+                <w:bCs/>
+                <w:kern w:val="0"/>
+                <w:szCs w:val="24"/>
+                <w:lang w:val="id-ID" w:eastAsia="en-ID" w:bidi="ar-SA"/>
+              </w:rPr>
               <w:drawing>
-                <wp:anchor behindDoc="0" distT="0" distB="0" distL="0" distR="0" simplePos="0" locked="0" layoutInCell="0" allowOverlap="1" relativeHeight="36">
+                <wp:anchor behindDoc="0" distT="0" distB="0" distL="0" distR="0" simplePos="0" locked="0" layoutInCell="0" allowOverlap="1" relativeHeight="42">
                   <wp:simplePos x="0" y="0"/>
                   <wp:positionH relativeFrom="column">
                     <wp:align>center</wp:align>
@@ -8922,7 +9173,7 @@
                   <wp:positionV relativeFrom="paragraph">
                     <wp:posOffset>635</wp:posOffset>
                   </wp:positionV>
-                  <wp:extent cx="5265420" cy="906780"/>
+                  <wp:extent cx="5265420" cy="2343785"/>
                   <wp:effectExtent l="0" t="0" r="0" b="0"/>
                   <wp:wrapSquare wrapText="largest"/>
                   <wp:docPr id="22" name="Image22" descr=""/>
@@ -8947,7 +9198,7 @@
                         <pic:spPr bwMode="auto">
                           <a:xfrm>
                             <a:off x="0" y="0"/>
-                            <a:ext cx="5265420" cy="906780"/>
+                            <a:ext cx="5265420" cy="2343785"/>
                           </a:xfrm>
                           <a:prstGeom prst="rect">
                             <a:avLst/>
@@ -8959,16 +9210,33 @@
                 </wp:anchor>
               </w:drawing>
             </w:r>
-            <w:r>
-              <w:rPr>
-                <w:rFonts w:eastAsia="Times New Roman" w:cs="Times New Roman"/>
-                <w:b/>
-                <w:bCs/>
-                <w:kern w:val="0"/>
-                <w:szCs w:val="24"/>
-                <w:lang w:val="id-ID" w:eastAsia="en-ID" w:bidi="ar-SA"/>
-              </w:rPr>
-              <w:t xml:space="preserve">Output URL “/about”: </w:t>
+          </w:p>
+          <w:p>
+            <w:pPr>
+              <w:pStyle w:val="Normal"/>
+              <w:widowControl/>
+              <w:spacing w:lineRule="auto" w:line="360" w:before="60" w:after="0"/>
+              <w:ind w:hanging="0"/>
+              <w:rPr>
+                <w:rFonts w:eastAsia="Times New Roman" w:cs="Times New Roman"/>
+                <w:b/>
+                <w:b/>
+                <w:bCs/>
+                <w:kern w:val="0"/>
+                <w:szCs w:val="24"/>
+                <w:lang w:val="id-ID" w:eastAsia="en-ID" w:bidi="ar-SA"/>
+              </w:rPr>
+            </w:pPr>
+            <w:r>
+              <w:rPr>
+                <w:rFonts w:eastAsia="Times New Roman" w:cs="Times New Roman"/>
+                <w:b/>
+                <w:bCs/>
+                <w:kern w:val="0"/>
+                <w:szCs w:val="24"/>
+                <w:lang w:val="id-ID" w:eastAsia="en-ID" w:bidi="ar-SA"/>
+              </w:rPr>
+              <w:t>Output URL “/”:</w:t>
             </w:r>
           </w:p>
           <w:p>
@@ -8997,7 +9265,107 @@
                 <w:lang w:val="id-ID" w:eastAsia="en-ID" w:bidi="ar-SA"/>
               </w:rPr>
               <w:drawing>
-                <wp:anchor behindDoc="0" distT="0" distB="0" distL="0" distR="0" simplePos="0" locked="0" layoutInCell="0" allowOverlap="1" relativeHeight="33">
+                <wp:anchor behindDoc="0" distT="0" distB="0" distL="0" distR="0" simplePos="0" locked="0" layoutInCell="0" allowOverlap="1" relativeHeight="40">
+                  <wp:simplePos x="0" y="0"/>
+                  <wp:positionH relativeFrom="column">
+                    <wp:posOffset>565785</wp:posOffset>
+                  </wp:positionH>
+                  <wp:positionV relativeFrom="paragraph">
+                    <wp:posOffset>-83820</wp:posOffset>
+                  </wp:positionV>
+                  <wp:extent cx="4086860" cy="753110"/>
+                  <wp:effectExtent l="0" t="0" r="0" b="0"/>
+                  <wp:wrapSquare wrapText="largest"/>
+                  <wp:docPr id="23" name="Image15 Copy 1" descr=""/>
+                  <wp:cNvGraphicFramePr>
+                    <a:graphicFrameLocks xmlns:a="http://schemas.openxmlformats.org/drawingml/2006/main" noChangeAspect="1"/>
+                  </wp:cNvGraphicFramePr>
+                  <a:graphic xmlns:a="http://schemas.openxmlformats.org/drawingml/2006/main">
+                    <a:graphicData uri="http://schemas.openxmlformats.org/drawingml/2006/picture">
+                      <pic:pic xmlns:pic="http://schemas.openxmlformats.org/drawingml/2006/picture">
+                        <pic:nvPicPr>
+                          <pic:cNvPr id="23" name="Image15 Copy 1" descr=""/>
+                          <pic:cNvPicPr>
+                            <a:picLocks noChangeAspect="1" noChangeArrowheads="1"/>
+                          </pic:cNvPicPr>
+                        </pic:nvPicPr>
+                        <pic:blipFill>
+                          <a:blip r:embed="rId26"/>
+                          <a:stretch>
+                            <a:fillRect/>
+                          </a:stretch>
+                        </pic:blipFill>
+                        <pic:spPr bwMode="auto">
+                          <a:xfrm>
+                            <a:off x="0" y="0"/>
+                            <a:ext cx="4086860" cy="753110"/>
+                          </a:xfrm>
+                          <a:prstGeom prst="rect">
+                            <a:avLst/>
+                          </a:prstGeom>
+                        </pic:spPr>
+                      </pic:pic>
+                    </a:graphicData>
+                  </a:graphic>
+                </wp:anchor>
+              </w:drawing>
+            </w:r>
+          </w:p>
+          <w:p>
+            <w:pPr>
+              <w:pStyle w:val="Normal"/>
+              <w:widowControl/>
+              <w:spacing w:lineRule="auto" w:line="360" w:before="60" w:after="0"/>
+              <w:ind w:hanging="0"/>
+              <w:rPr>
+                <w:rFonts w:eastAsia="Times New Roman" w:cs="Times New Roman"/>
+                <w:b/>
+                <w:b/>
+                <w:bCs/>
+                <w:kern w:val="0"/>
+                <w:szCs w:val="24"/>
+                <w:lang w:val="id-ID" w:eastAsia="en-ID" w:bidi="ar-SA"/>
+              </w:rPr>
+            </w:pPr>
+            <w:r>
+              <w:rPr>
+                <w:rFonts w:eastAsia="Times New Roman" w:cs="Times New Roman"/>
+                <w:b/>
+                <w:bCs/>
+                <w:kern w:val="0"/>
+                <w:szCs w:val="24"/>
+                <w:lang w:val="id-ID" w:eastAsia="en-ID" w:bidi="ar-SA"/>
+              </w:rPr>
+              <w:t xml:space="preserve">Output URL Output URL “/about”: </w:t>
+            </w:r>
+          </w:p>
+          <w:p>
+            <w:pPr>
+              <w:pStyle w:val="Normal"/>
+              <w:widowControl/>
+              <w:spacing w:lineRule="auto" w:line="360" w:before="60" w:after="0"/>
+              <w:ind w:hanging="0"/>
+              <w:rPr>
+                <w:rFonts w:eastAsia="Times New Roman" w:cs="Times New Roman"/>
+                <w:b/>
+                <w:b/>
+                <w:bCs/>
+                <w:kern w:val="0"/>
+                <w:szCs w:val="24"/>
+                <w:lang w:val="id-ID" w:eastAsia="en-ID" w:bidi="ar-SA"/>
+              </w:rPr>
+            </w:pPr>
+            <w:r>
+              <w:rPr>
+                <w:rFonts w:eastAsia="Times New Roman" w:cs="Times New Roman"/>
+                <w:b/>
+                <w:bCs/>
+                <w:kern w:val="0"/>
+                <w:szCs w:val="24"/>
+                <w:lang w:val="id-ID" w:eastAsia="en-ID" w:bidi="ar-SA"/>
+              </w:rPr>
+              <w:drawing>
+                <wp:anchor behindDoc="0" distT="0" distB="0" distL="0" distR="0" simplePos="0" locked="0" layoutInCell="0" allowOverlap="1" relativeHeight="41">
                   <wp:simplePos x="0" y="0"/>
                   <wp:positionH relativeFrom="column">
                     <wp:align>center</wp:align>
@@ -9008,7 +9376,7 @@
                   <wp:extent cx="5142865" cy="952500"/>
                   <wp:effectExtent l="0" t="0" r="0" b="0"/>
                   <wp:wrapSquare wrapText="largest"/>
-                  <wp:docPr id="23" name="Image16 Copy 1" descr=""/>
+                  <wp:docPr id="24" name="Image16 Copy 1" descr=""/>
                   <wp:cNvGraphicFramePr>
                     <a:graphicFrameLocks xmlns:a="http://schemas.openxmlformats.org/drawingml/2006/main" noChangeAspect="1"/>
                   </wp:cNvGraphicFramePr>
@@ -9016,13 +9384,13 @@
                     <a:graphicData uri="http://schemas.openxmlformats.org/drawingml/2006/picture">
                       <pic:pic xmlns:pic="http://schemas.openxmlformats.org/drawingml/2006/picture">
                         <pic:nvPicPr>
-                          <pic:cNvPr id="23" name="Image16 Copy 1" descr=""/>
+                          <pic:cNvPr id="24" name="Image16 Copy 1" descr=""/>
                           <pic:cNvPicPr>
                             <a:picLocks noChangeAspect="1" noChangeArrowheads="1"/>
                           </pic:cNvPicPr>
                         </pic:nvPicPr>
                         <pic:blipFill>
-                          <a:blip r:embed="rId26"/>
+                          <a:blip r:embed="rId27"/>
                           <a:stretch>
                             <a:fillRect/>
                           </a:stretch>
@@ -9097,7 +9465,7 @@
                 <w:lang w:val="id-ID" w:eastAsia="en-ID" w:bidi="ar-SA"/>
               </w:rPr>
               <w:drawing>
-                <wp:anchor behindDoc="0" distT="0" distB="0" distL="0" distR="0" simplePos="0" locked="0" layoutInCell="0" allowOverlap="1" relativeHeight="34">
+                <wp:anchor behindDoc="0" distT="0" distB="0" distL="0" distR="0" simplePos="0" locked="0" layoutInCell="0" allowOverlap="1" relativeHeight="37">
                   <wp:simplePos x="0" y="0"/>
                   <wp:positionH relativeFrom="column">
                     <wp:align>center</wp:align>
@@ -9108,7 +9476,7 @@
                   <wp:extent cx="5265420" cy="872490"/>
                   <wp:effectExtent l="0" t="0" r="0" b="0"/>
                   <wp:wrapSquare wrapText="largest"/>
-                  <wp:docPr id="24" name="Image17 Copy 1" descr=""/>
+                  <wp:docPr id="25" name="Image17 Copy 1" descr=""/>
                   <wp:cNvGraphicFramePr>
                     <a:graphicFrameLocks xmlns:a="http://schemas.openxmlformats.org/drawingml/2006/main" noChangeAspect="1"/>
                   </wp:cNvGraphicFramePr>
@@ -9116,13 +9484,13 @@
                     <a:graphicData uri="http://schemas.openxmlformats.org/drawingml/2006/picture">
                       <pic:pic xmlns:pic="http://schemas.openxmlformats.org/drawingml/2006/picture">
                         <pic:nvPicPr>
-                          <pic:cNvPr id="24" name="Image17 Copy 1" descr=""/>
+                          <pic:cNvPr id="25" name="Image17 Copy 1" descr=""/>
                           <pic:cNvPicPr>
                             <a:picLocks noChangeAspect="1" noChangeArrowheads="1"/>
                           </pic:cNvPicPr>
                         </pic:nvPicPr>
                         <pic:blipFill>
-                          <a:blip r:embed="rId27"/>
+                          <a:blip r:embed="rId28"/>
                           <a:stretch>
                             <a:fillRect/>
                           </a:stretch>
@@ -9198,23 +9566,24 @@
               <w:ind w:hanging="0"/>
               <w:rPr>
                 <w:rFonts w:eastAsia="Times New Roman" w:cs="Times New Roman"/>
-                <w:b w:val="false"/>
-                <w:b w:val="false"/>
-                <w:bCs w:val="false"/>
-                <w:kern w:val="0"/>
-                <w:szCs w:val="24"/>
-                <w:lang w:val="id-ID" w:eastAsia="en-ID" w:bidi="ar-SA"/>
-              </w:rPr>
-            </w:pPr>
-            <w:r>
-              <w:rPr>
-                <w:rFonts w:eastAsia="Times New Roman" w:cs="Times New Roman"/>
-                <w:b w:val="false"/>
-                <w:bCs w:val="false"/>
-                <w:kern w:val="0"/>
-                <w:szCs w:val="24"/>
-                <w:lang w:val="id-ID" w:eastAsia="en-ID" w:bidi="ar-SA"/>
-              </w:rPr>
+                <w:b/>
+                <w:b/>
+                <w:bCs/>
+                <w:kern w:val="0"/>
+                <w:szCs w:val="24"/>
+                <w:lang w:val="id-ID" w:eastAsia="en-ID" w:bidi="ar-SA"/>
+              </w:rPr>
+            </w:pPr>
+            <w:r>
+              <w:rPr>
+                <w:rFonts w:eastAsia="Times New Roman" w:cs="Times New Roman"/>
+                <w:b/>
+                <w:bCs/>
+                <w:kern w:val="0"/>
+                <w:szCs w:val="24"/>
+                <w:lang w:val="id-ID" w:eastAsia="en-ID" w:bidi="ar-SA"/>
+              </w:rPr>
+              <w:t>RESOURCE CONTROLLER</w:t>
             </w:r>
           </w:p>
         </w:tc>
@@ -9254,6 +9623,7 @@
                 <w:szCs w:val="24"/>
                 <w:lang w:val="id-ID" w:eastAsia="en-ID" w:bidi="ar-SA"/>
               </w:rPr>
+              <w:t>8</w:t>
             </w:r>
           </w:p>
         </w:tc>
@@ -9289,6 +9659,79 @@
                 <w:szCs w:val="24"/>
                 <w:lang w:val="id-ID" w:eastAsia="en-ID" w:bidi="ar-SA"/>
               </w:rPr>
+              <w:t>Membuat resource controller menggunakan artisan</w:t>
+            </w:r>
+          </w:p>
+          <w:p>
+            <w:pPr>
+              <w:pStyle w:val="Normal"/>
+              <w:widowControl/>
+              <w:spacing w:lineRule="auto" w:line="360" w:before="60" w:after="0"/>
+              <w:ind w:hanging="0"/>
+              <w:rPr>
+                <w:rFonts w:eastAsia="Times New Roman" w:cs="Times New Roman"/>
+                <w:b w:val="false"/>
+                <w:b w:val="false"/>
+                <w:bCs w:val="false"/>
+                <w:kern w:val="0"/>
+                <w:szCs w:val="24"/>
+                <w:lang w:val="id-ID" w:eastAsia="en-ID" w:bidi="ar-SA"/>
+              </w:rPr>
+            </w:pPr>
+            <w:r>
+              <w:rPr>
+                <w:rFonts w:eastAsia="Times New Roman" w:cs="Times New Roman"/>
+                <w:b w:val="false"/>
+                <w:bCs w:val="false"/>
+                <w:kern w:val="0"/>
+                <w:szCs w:val="24"/>
+                <w:lang w:val="id-ID" w:eastAsia="en-ID" w:bidi="ar-SA"/>
+              </w:rPr>
+              <w:drawing>
+                <wp:anchor behindDoc="0" distT="0" distB="0" distL="0" distR="0" simplePos="0" locked="0" layoutInCell="0" allowOverlap="1" relativeHeight="43">
+                  <wp:simplePos x="0" y="0"/>
+                  <wp:positionH relativeFrom="column">
+                    <wp:align>center</wp:align>
+                  </wp:positionH>
+                  <wp:positionV relativeFrom="paragraph">
+                    <wp:posOffset>635</wp:posOffset>
+                  </wp:positionV>
+                  <wp:extent cx="5265420" cy="506730"/>
+                  <wp:effectExtent l="0" t="0" r="0" b="0"/>
+                  <wp:wrapSquare wrapText="largest"/>
+                  <wp:docPr id="26" name="Image23" descr=""/>
+                  <wp:cNvGraphicFramePr>
+                    <a:graphicFrameLocks xmlns:a="http://schemas.openxmlformats.org/drawingml/2006/main" noChangeAspect="1"/>
+                  </wp:cNvGraphicFramePr>
+                  <a:graphic xmlns:a="http://schemas.openxmlformats.org/drawingml/2006/main">
+                    <a:graphicData uri="http://schemas.openxmlformats.org/drawingml/2006/picture">
+                      <pic:pic xmlns:pic="http://schemas.openxmlformats.org/drawingml/2006/picture">
+                        <pic:nvPicPr>
+                          <pic:cNvPr id="26" name="Image23" descr=""/>
+                          <pic:cNvPicPr>
+                            <a:picLocks noChangeAspect="1" noChangeArrowheads="1"/>
+                          </pic:cNvPicPr>
+                        </pic:nvPicPr>
+                        <pic:blipFill>
+                          <a:blip r:embed="rId29"/>
+                          <a:stretch>
+                            <a:fillRect/>
+                          </a:stretch>
+                        </pic:blipFill>
+                        <pic:spPr bwMode="auto">
+                          <a:xfrm>
+                            <a:off x="0" y="0"/>
+                            <a:ext cx="5265420" cy="506730"/>
+                          </a:xfrm>
+                          <a:prstGeom prst="rect">
+                            <a:avLst/>
+                          </a:prstGeom>
+                        </pic:spPr>
+                      </pic:pic>
+                    </a:graphicData>
+                  </a:graphic>
+                </wp:anchor>
+              </w:drawing>
             </w:r>
           </w:p>
         </w:tc>
@@ -9328,6 +9771,7 @@
                 <w:szCs w:val="24"/>
                 <w:lang w:val="id-ID" w:eastAsia="en-ID" w:bidi="ar-SA"/>
               </w:rPr>
+              <w:t>9</w:t>
             </w:r>
           </w:p>
         </w:tc>
@@ -9363,6 +9807,79 @@
                 <w:szCs w:val="24"/>
                 <w:lang w:val="id-ID" w:eastAsia="en-ID" w:bidi="ar-SA"/>
               </w:rPr>
+              <w:t>Route ‘photos’ pada web.php:</w:t>
+            </w:r>
+          </w:p>
+          <w:p>
+            <w:pPr>
+              <w:pStyle w:val="Normal"/>
+              <w:widowControl/>
+              <w:spacing w:lineRule="auto" w:line="360" w:before="60" w:after="0"/>
+              <w:ind w:hanging="0"/>
+              <w:rPr>
+                <w:rFonts w:eastAsia="Times New Roman" w:cs="Times New Roman"/>
+                <w:b w:val="false"/>
+                <w:b w:val="false"/>
+                <w:bCs w:val="false"/>
+                <w:kern w:val="0"/>
+                <w:szCs w:val="24"/>
+                <w:lang w:val="id-ID" w:eastAsia="en-ID" w:bidi="ar-SA"/>
+              </w:rPr>
+            </w:pPr>
+            <w:r>
+              <w:rPr>
+                <w:rFonts w:eastAsia="Times New Roman" w:cs="Times New Roman"/>
+                <w:b w:val="false"/>
+                <w:bCs w:val="false"/>
+                <w:kern w:val="0"/>
+                <w:szCs w:val="24"/>
+                <w:lang w:val="id-ID" w:eastAsia="en-ID" w:bidi="ar-SA"/>
+              </w:rPr>
+              <w:drawing>
+                <wp:anchor behindDoc="0" distT="0" distB="0" distL="0" distR="0" simplePos="0" locked="0" layoutInCell="0" allowOverlap="1" relativeHeight="44">
+                  <wp:simplePos x="0" y="0"/>
+                  <wp:positionH relativeFrom="column">
+                    <wp:align>center</wp:align>
+                  </wp:positionH>
+                  <wp:positionV relativeFrom="paragraph">
+                    <wp:posOffset>635</wp:posOffset>
+                  </wp:positionV>
+                  <wp:extent cx="5265420" cy="2748915"/>
+                  <wp:effectExtent l="0" t="0" r="0" b="0"/>
+                  <wp:wrapSquare wrapText="largest"/>
+                  <wp:docPr id="27" name="Image24" descr=""/>
+                  <wp:cNvGraphicFramePr>
+                    <a:graphicFrameLocks xmlns:a="http://schemas.openxmlformats.org/drawingml/2006/main" noChangeAspect="1"/>
+                  </wp:cNvGraphicFramePr>
+                  <a:graphic xmlns:a="http://schemas.openxmlformats.org/drawingml/2006/main">
+                    <a:graphicData uri="http://schemas.openxmlformats.org/drawingml/2006/picture">
+                      <pic:pic xmlns:pic="http://schemas.openxmlformats.org/drawingml/2006/picture">
+                        <pic:nvPicPr>
+                          <pic:cNvPr id="27" name="Image24" descr=""/>
+                          <pic:cNvPicPr>
+                            <a:picLocks noChangeAspect="1" noChangeArrowheads="1"/>
+                          </pic:cNvPicPr>
+                        </pic:nvPicPr>
+                        <pic:blipFill>
+                          <a:blip r:embed="rId30"/>
+                          <a:stretch>
+                            <a:fillRect/>
+                          </a:stretch>
+                        </pic:blipFill>
+                        <pic:spPr bwMode="auto">
+                          <a:xfrm>
+                            <a:off x="0" y="0"/>
+                            <a:ext cx="5265420" cy="2748915"/>
+                          </a:xfrm>
+                          <a:prstGeom prst="rect">
+                            <a:avLst/>
+                          </a:prstGeom>
+                        </pic:spPr>
+                      </pic:pic>
+                    </a:graphicData>
+                  </a:graphic>
+                </wp:anchor>
+              </w:drawing>
             </w:r>
           </w:p>
         </w:tc>
@@ -9402,6 +9919,7 @@
                 <w:szCs w:val="24"/>
                 <w:lang w:val="id-ID" w:eastAsia="en-ID" w:bidi="ar-SA"/>
               </w:rPr>
+              <w:t>10</w:t>
             </w:r>
           </w:p>
         </w:tc>
@@ -9437,6 +9955,79 @@
                 <w:szCs w:val="24"/>
                 <w:lang w:val="id-ID" w:eastAsia="en-ID" w:bidi="ar-SA"/>
               </w:rPr>
+              <w:t>Output command “php artisan route:list”:</w:t>
+            </w:r>
+          </w:p>
+          <w:p>
+            <w:pPr>
+              <w:pStyle w:val="Normal"/>
+              <w:widowControl/>
+              <w:spacing w:lineRule="auto" w:line="360" w:before="60" w:after="0"/>
+              <w:ind w:hanging="0"/>
+              <w:rPr>
+                <w:rFonts w:eastAsia="Times New Roman" w:cs="Times New Roman"/>
+                <w:b w:val="false"/>
+                <w:b w:val="false"/>
+                <w:bCs w:val="false"/>
+                <w:kern w:val="0"/>
+                <w:szCs w:val="24"/>
+                <w:lang w:val="id-ID" w:eastAsia="en-ID" w:bidi="ar-SA"/>
+              </w:rPr>
+            </w:pPr>
+            <w:r>
+              <w:rPr>
+                <w:rFonts w:eastAsia="Times New Roman" w:cs="Times New Roman"/>
+                <w:b w:val="false"/>
+                <w:bCs w:val="false"/>
+                <w:kern w:val="0"/>
+                <w:szCs w:val="24"/>
+                <w:lang w:val="id-ID" w:eastAsia="en-ID" w:bidi="ar-SA"/>
+              </w:rPr>
+              <w:drawing>
+                <wp:anchor behindDoc="0" distT="0" distB="0" distL="0" distR="0" simplePos="0" locked="0" layoutInCell="0" allowOverlap="1" relativeHeight="45">
+                  <wp:simplePos x="0" y="0"/>
+                  <wp:positionH relativeFrom="column">
+                    <wp:align>center</wp:align>
+                  </wp:positionH>
+                  <wp:positionV relativeFrom="paragraph">
+                    <wp:posOffset>635</wp:posOffset>
+                  </wp:positionV>
+                  <wp:extent cx="5265420" cy="2392680"/>
+                  <wp:effectExtent l="0" t="0" r="0" b="0"/>
+                  <wp:wrapSquare wrapText="largest"/>
+                  <wp:docPr id="28" name="Image25" descr=""/>
+                  <wp:cNvGraphicFramePr>
+                    <a:graphicFrameLocks xmlns:a="http://schemas.openxmlformats.org/drawingml/2006/main" noChangeAspect="1"/>
+                  </wp:cNvGraphicFramePr>
+                  <a:graphic xmlns:a="http://schemas.openxmlformats.org/drawingml/2006/main">
+                    <a:graphicData uri="http://schemas.openxmlformats.org/drawingml/2006/picture">
+                      <pic:pic xmlns:pic="http://schemas.openxmlformats.org/drawingml/2006/picture">
+                        <pic:nvPicPr>
+                          <pic:cNvPr id="28" name="Image25" descr=""/>
+                          <pic:cNvPicPr>
+                            <a:picLocks noChangeAspect="1" noChangeArrowheads="1"/>
+                          </pic:cNvPicPr>
+                        </pic:nvPicPr>
+                        <pic:blipFill>
+                          <a:blip r:embed="rId31"/>
+                          <a:stretch>
+                            <a:fillRect/>
+                          </a:stretch>
+                        </pic:blipFill>
+                        <pic:spPr bwMode="auto">
+                          <a:xfrm>
+                            <a:off x="0" y="0"/>
+                            <a:ext cx="5265420" cy="2392680"/>
+                          </a:xfrm>
+                          <a:prstGeom prst="rect">
+                            <a:avLst/>
+                          </a:prstGeom>
+                        </pic:spPr>
+                      </pic:pic>
+                    </a:graphicData>
+                  </a:graphic>
+                </wp:anchor>
+              </w:drawing>
             </w:r>
           </w:p>
         </w:tc>
@@ -9458,23 +10049,18 @@
               <w:ind w:hanging="0"/>
               <w:jc w:val="center"/>
               <w:rPr>
-                <w:b w:val="false"/>
+                <w:rFonts w:eastAsia="Times New Roman" w:cs="Times New Roman"/>
+                <w:szCs w:val="24"/>
+                <w:lang w:eastAsia="en-ID"/>
+              </w:rPr>
+            </w:pPr>
+            <w:r>
+              <w:rPr>
                 <w:b w:val="false"/>
                 <w:bCs w:val="false"/>
                 <w:kern w:val="0"/>
                 <w:lang w:val="id-ID" w:bidi="ar-SA"/>
               </w:rPr>
-            </w:pPr>
-            <w:r>
-              <w:rPr>
-                <w:rFonts w:eastAsia="Times New Roman" w:cs="Times New Roman"/>
-                <w:b w:val="false"/>
-                <w:bCs w:val="false"/>
-                <w:kern w:val="0"/>
-                <w:szCs w:val="24"/>
-                <w:lang w:val="id-ID" w:eastAsia="en-ID" w:bidi="ar-SA"/>
-              </w:rPr>
-              <w:t>2</w:t>
             </w:r>
           </w:p>
         </w:tc>
@@ -9706,22 +10292,250 @@
               <w:spacing w:lineRule="auto" w:line="360" w:before="60" w:after="0"/>
               <w:ind w:hanging="0"/>
               <w:rPr>
-                <w:rFonts w:eastAsia="Times New Roman" w:cs="Times New Roman"/>
-                <w:b/>
-                <w:b/>
-                <w:bCs/>
-                <w:szCs w:val="24"/>
-                <w:lang w:eastAsia="en-ID"/>
-              </w:rPr>
-            </w:pPr>
-            <w:r>
-              <w:rPr>
-                <w:rFonts w:eastAsia="Times New Roman" w:cs="Times New Roman"/>
-                <w:b/>
-                <w:bCs/>
-                <w:kern w:val="0"/>
-                <w:szCs w:val="24"/>
-                <w:lang w:val="id-ID" w:eastAsia="en-ID" w:bidi="ar-SA"/>
+                <w:b w:val="false"/>
+              </w:rPr>
+            </w:pPr>
+            <w:r>
+              <w:rPr>
+                <w:rFonts w:eastAsia="Times New Roman" w:cs="Times New Roman"/>
+                <w:b w:val="false"/>
+                <w:bCs w:val="false"/>
+                <w:kern w:val="0"/>
+                <w:szCs w:val="24"/>
+                <w:lang w:val="id-ID" w:eastAsia="en-ID" w:bidi="ar-SA"/>
+              </w:rPr>
+              <w:t xml:space="preserve">Menambahkan file </w:t>
+            </w:r>
+            <w:r>
+              <w:rPr>
+                <w:rFonts w:eastAsia="Times New Roman" w:cs="Times New Roman"/>
+                <w:b w:val="false"/>
+                <w:bCs w:val="false"/>
+                <w:i/>
+                <w:iCs/>
+                <w:kern w:val="0"/>
+                <w:szCs w:val="24"/>
+                <w:lang w:val="id-ID" w:eastAsia="en-ID" w:bidi="ar-SA"/>
+              </w:rPr>
+              <w:t>hello.blade.php</w:t>
+            </w:r>
+            <w:r>
+              <w:rPr>
+                <w:rFonts w:eastAsia="Times New Roman" w:cs="Times New Roman"/>
+                <w:b w:val="false"/>
+                <w:bCs w:val="false"/>
+                <w:i w:val="false"/>
+                <w:iCs w:val="false"/>
+                <w:kern w:val="0"/>
+                <w:szCs w:val="24"/>
+                <w:lang w:val="id-ID" w:eastAsia="en-ID" w:bidi="ar-SA"/>
+              </w:rPr>
+              <w:t xml:space="preserve"> pada direktori </w:t>
+            </w:r>
+            <w:r>
+              <w:rPr>
+                <w:rFonts w:eastAsia="Times New Roman" w:cs="Times New Roman"/>
+                <w:b w:val="false"/>
+                <w:bCs w:val="false"/>
+                <w:i/>
+                <w:iCs/>
+                <w:kern w:val="0"/>
+                <w:szCs w:val="24"/>
+                <w:lang w:val="id-ID" w:eastAsia="en-ID" w:bidi="ar-SA"/>
+              </w:rPr>
+              <w:t>app/resources/views</w:t>
+            </w:r>
+            <w:r>
+              <w:rPr>
+                <w:rFonts w:eastAsia="Times New Roman" w:cs="Times New Roman"/>
+                <w:b w:val="false"/>
+                <w:bCs w:val="false"/>
+                <w:i w:val="false"/>
+                <w:iCs w:val="false"/>
+                <w:kern w:val="0"/>
+                <w:szCs w:val="24"/>
+                <w:lang w:val="id-ID" w:eastAsia="en-ID" w:bidi="ar-SA"/>
+              </w:rPr>
+              <w:t>:</w:t>
+            </w:r>
+          </w:p>
+          <w:p>
+            <w:pPr>
+              <w:pStyle w:val="Normal"/>
+              <w:widowControl/>
+              <w:spacing w:lineRule="auto" w:line="360" w:before="60" w:after="0"/>
+              <w:ind w:hanging="0"/>
+              <w:rPr>
+                <w:rFonts w:ascii="Droid Sans Mono;monospace;monospace" w:hAnsi="Droid Sans Mono;monospace;monospace" w:eastAsia="Times New Roman" w:cs="Times New Roman"/>
+                <w:b w:val="false"/>
+                <w:bCs w:val="false"/>
+                <w:i w:val="false"/>
+                <w:i w:val="false"/>
+                <w:iCs w:val="false"/>
+                <w:color w:val="808080"/>
+                <w:kern w:val="0"/>
+                <w:sz w:val="21"/>
+                <w:szCs w:val="24"/>
+                <w:shd w:fill="1F1F1F" w:val="clear"/>
+                <w:lang w:val="id-ID" w:eastAsia="en-ID" w:bidi="ar-SA"/>
+              </w:rPr>
+            </w:pPr>
+            <w:r>
+              <w:rPr>
+                <w:b w:val="false"/>
+              </w:rPr>
+              <w:drawing>
+                <wp:anchor behindDoc="0" distT="0" distB="0" distL="0" distR="0" simplePos="0" locked="0" layoutInCell="0" allowOverlap="1" relativeHeight="46">
+                  <wp:simplePos x="0" y="0"/>
+                  <wp:positionH relativeFrom="column">
+                    <wp:posOffset>40005</wp:posOffset>
+                  </wp:positionH>
+                  <wp:positionV relativeFrom="paragraph">
+                    <wp:posOffset>12700</wp:posOffset>
+                  </wp:positionV>
+                  <wp:extent cx="4399915" cy="1380490"/>
+                  <wp:effectExtent l="0" t="0" r="0" b="0"/>
+                  <wp:wrapSquare wrapText="largest"/>
+                  <wp:docPr id="29" name="Image26" descr=""/>
+                  <wp:cNvGraphicFramePr>
+                    <a:graphicFrameLocks xmlns:a="http://schemas.openxmlformats.org/drawingml/2006/main" noChangeAspect="1"/>
+                  </wp:cNvGraphicFramePr>
+                  <a:graphic xmlns:a="http://schemas.openxmlformats.org/drawingml/2006/main">
+                    <a:graphicData uri="http://schemas.openxmlformats.org/drawingml/2006/picture">
+                      <pic:pic xmlns:pic="http://schemas.openxmlformats.org/drawingml/2006/picture">
+                        <pic:nvPicPr>
+                          <pic:cNvPr id="29" name="Image26" descr=""/>
+                          <pic:cNvPicPr>
+                            <a:picLocks noChangeAspect="1" noChangeArrowheads="1"/>
+                          </pic:cNvPicPr>
+                        </pic:nvPicPr>
+                        <pic:blipFill>
+                          <a:blip r:embed="rId32"/>
+                          <a:stretch>
+                            <a:fillRect/>
+                          </a:stretch>
+                        </pic:blipFill>
+                        <pic:spPr bwMode="auto">
+                          <a:xfrm>
+                            <a:off x="0" y="0"/>
+                            <a:ext cx="4399915" cy="1380490"/>
+                          </a:xfrm>
+                          <a:prstGeom prst="rect">
+                            <a:avLst/>
+                          </a:prstGeom>
+                        </pic:spPr>
+                      </pic:pic>
+                    </a:graphicData>
+                  </a:graphic>
+                </wp:anchor>
+              </w:drawing>
+            </w:r>
+          </w:p>
+          <w:p>
+            <w:pPr>
+              <w:pStyle w:val="Normal"/>
+              <w:widowControl/>
+              <w:spacing w:lineRule="auto" w:line="360" w:before="60" w:after="0"/>
+              <w:ind w:hanging="0"/>
+              <w:rPr>
+                <w:rFonts w:ascii="Droid Sans Mono;monospace;monospace" w:hAnsi="Droid Sans Mono;monospace;monospace" w:eastAsia="Times New Roman" w:cs="Times New Roman"/>
+                <w:b w:val="false"/>
+                <w:bCs w:val="false"/>
+                <w:i w:val="false"/>
+                <w:i w:val="false"/>
+                <w:iCs w:val="false"/>
+                <w:color w:val="808080"/>
+                <w:kern w:val="0"/>
+                <w:sz w:val="21"/>
+                <w:szCs w:val="24"/>
+                <w:shd w:fill="1F1F1F" w:val="clear"/>
+                <w:lang w:val="id-ID" w:eastAsia="en-ID" w:bidi="ar-SA"/>
+              </w:rPr>
+            </w:pPr>
+            <w:r>
+              <w:rPr>
+                <w:b w:val="false"/>
+              </w:rPr>
+            </w:r>
+          </w:p>
+          <w:p>
+            <w:pPr>
+              <w:pStyle w:val="Normal"/>
+              <w:widowControl/>
+              <w:spacing w:lineRule="auto" w:line="360" w:before="60" w:after="0"/>
+              <w:ind w:hanging="0"/>
+              <w:rPr>
+                <w:rFonts w:ascii="Droid Sans Mono;monospace;monospace" w:hAnsi="Droid Sans Mono;monospace;monospace" w:eastAsia="Times New Roman" w:cs="Times New Roman"/>
+                <w:b w:val="false"/>
+                <w:bCs w:val="false"/>
+                <w:i w:val="false"/>
+                <w:i w:val="false"/>
+                <w:iCs w:val="false"/>
+                <w:color w:val="808080"/>
+                <w:kern w:val="0"/>
+                <w:sz w:val="21"/>
+                <w:szCs w:val="24"/>
+                <w:shd w:fill="1F1F1F" w:val="clear"/>
+                <w:lang w:val="id-ID" w:eastAsia="en-ID" w:bidi="ar-SA"/>
+              </w:rPr>
+            </w:pPr>
+            <w:r>
+              <w:rPr>
+                <w:b w:val="false"/>
+              </w:rPr>
+            </w:r>
+          </w:p>
+          <w:p>
+            <w:pPr>
+              <w:pStyle w:val="Normal"/>
+              <w:widowControl/>
+              <w:spacing w:lineRule="auto" w:line="360" w:before="60" w:after="0"/>
+              <w:ind w:hanging="0"/>
+              <w:rPr>
+                <w:rFonts w:ascii="Droid Sans Mono;monospace;monospace" w:hAnsi="Droid Sans Mono;monospace;monospace" w:eastAsia="Times New Roman" w:cs="Times New Roman"/>
+                <w:b w:val="false"/>
+                <w:bCs w:val="false"/>
+                <w:i w:val="false"/>
+                <w:i w:val="false"/>
+                <w:iCs w:val="false"/>
+                <w:color w:val="808080"/>
+                <w:kern w:val="0"/>
+                <w:sz w:val="21"/>
+                <w:szCs w:val="24"/>
+                <w:shd w:fill="1F1F1F" w:val="clear"/>
+                <w:lang w:val="id-ID" w:eastAsia="en-ID" w:bidi="ar-SA"/>
+              </w:rPr>
+            </w:pPr>
+            <w:r>
+              <w:rPr>
+                <w:b w:val="false"/>
+              </w:rPr>
+            </w:r>
+          </w:p>
+          <w:p>
+            <w:pPr>
+              <w:pStyle w:val="Normal"/>
+              <w:widowControl/>
+              <w:spacing w:lineRule="auto" w:line="360" w:before="60" w:after="0"/>
+              <w:ind w:hanging="0"/>
+              <w:rPr>
+                <w:rFonts w:ascii="Droid Sans Mono;monospace;monospace" w:hAnsi="Droid Sans Mono;monospace;monospace" w:eastAsia="Times New Roman" w:cs="Times New Roman"/>
+                <w:b w:val="false"/>
+                <w:bCs w:val="false"/>
+                <w:i w:val="false"/>
+                <w:i w:val="false"/>
+                <w:iCs w:val="false"/>
+                <w:color w:val="808080"/>
+                <w:kern w:val="0"/>
+                <w:sz w:val="21"/>
+                <w:szCs w:val="24"/>
+                <w:shd w:fill="1F1F1F" w:val="clear"/>
+                <w:lang w:val="id-ID" w:eastAsia="en-ID" w:bidi="ar-SA"/>
+              </w:rPr>
+            </w:pPr>
+            <w:r>
+              <w:rPr>
+                <w:b w:val="false"/>
               </w:rPr>
             </w:r>
           </w:p>
@@ -9771,9 +10585,118 @@
               <w:ind w:hanging="0"/>
               <w:rPr>
                 <w:rFonts w:eastAsia="Times New Roman" w:cs="Times New Roman"/>
-                <w:b/>
-                <w:b/>
-                <w:bCs/>
+                <w:b w:val="false"/>
+                <w:b w:val="false"/>
+                <w:bCs w:val="false"/>
+                <w:kern w:val="0"/>
+                <w:szCs w:val="24"/>
+                <w:lang w:val="id-ID" w:eastAsia="en-ID" w:bidi="ar-SA"/>
+              </w:rPr>
+            </w:pPr>
+            <w:r>
+              <w:rPr>
+                <w:rFonts w:eastAsia="Times New Roman" w:cs="Times New Roman"/>
+                <w:b w:val="false"/>
+                <w:bCs w:val="false"/>
+                <w:kern w:val="0"/>
+                <w:szCs w:val="24"/>
+                <w:lang w:val="id-ID" w:eastAsia="en-ID" w:bidi="ar-SA"/>
+              </w:rPr>
+              <w:t>Menambahkan route baru pada web.php</w:t>
+            </w:r>
+          </w:p>
+          <w:p>
+            <w:pPr>
+              <w:pStyle w:val="Normal"/>
+              <w:widowControl/>
+              <w:spacing w:lineRule="auto" w:line="360" w:before="60" w:after="0"/>
+              <w:ind w:hanging="0"/>
+              <w:rPr>
+                <w:rFonts w:eastAsia="Times New Roman" w:cs="Times New Roman"/>
+                <w:b w:val="false"/>
+                <w:b w:val="false"/>
+                <w:bCs w:val="false"/>
+                <w:kern w:val="0"/>
+                <w:szCs w:val="24"/>
+                <w:lang w:val="id-ID" w:eastAsia="en-ID" w:bidi="ar-SA"/>
+              </w:rPr>
+            </w:pPr>
+            <w:r>
+              <w:rPr>
+                <w:rFonts w:eastAsia="Times New Roman" w:cs="Times New Roman"/>
+                <w:b w:val="false"/>
+                <w:bCs w:val="false"/>
+                <w:kern w:val="0"/>
+                <w:szCs w:val="24"/>
+                <w:lang w:val="id-ID" w:eastAsia="en-ID" w:bidi="ar-SA"/>
+              </w:rPr>
+              <w:drawing>
+                <wp:anchor behindDoc="0" distT="0" distB="0" distL="0" distR="0" simplePos="0" locked="0" layoutInCell="0" allowOverlap="1" relativeHeight="47">
+                  <wp:simplePos x="0" y="0"/>
+                  <wp:positionH relativeFrom="column">
+                    <wp:align>center</wp:align>
+                  </wp:positionH>
+                  <wp:positionV relativeFrom="paragraph">
+                    <wp:posOffset>635</wp:posOffset>
+                  </wp:positionV>
+                  <wp:extent cx="5265420" cy="692150"/>
+                  <wp:effectExtent l="0" t="0" r="0" b="0"/>
+                  <wp:wrapSquare wrapText="largest"/>
+                  <wp:docPr id="30" name="Image27" descr=""/>
+                  <wp:cNvGraphicFramePr>
+                    <a:graphicFrameLocks xmlns:a="http://schemas.openxmlformats.org/drawingml/2006/main" noChangeAspect="1"/>
+                  </wp:cNvGraphicFramePr>
+                  <a:graphic xmlns:a="http://schemas.openxmlformats.org/drawingml/2006/main">
+                    <a:graphicData uri="http://schemas.openxmlformats.org/drawingml/2006/picture">
+                      <pic:pic xmlns:pic="http://schemas.openxmlformats.org/drawingml/2006/picture">
+                        <pic:nvPicPr>
+                          <pic:cNvPr id="30" name="Image27" descr=""/>
+                          <pic:cNvPicPr>
+                            <a:picLocks noChangeAspect="1" noChangeArrowheads="1"/>
+                          </pic:cNvPicPr>
+                        </pic:nvPicPr>
+                        <pic:blipFill>
+                          <a:blip r:embed="rId33"/>
+                          <a:stretch>
+                            <a:fillRect/>
+                          </a:stretch>
+                        </pic:blipFill>
+                        <pic:spPr bwMode="auto">
+                          <a:xfrm>
+                            <a:off x="0" y="0"/>
+                            <a:ext cx="5265420" cy="692150"/>
+                          </a:xfrm>
+                          <a:prstGeom prst="rect">
+                            <a:avLst/>
+                          </a:prstGeom>
+                        </pic:spPr>
+                      </pic:pic>
+                    </a:graphicData>
+                  </a:graphic>
+                </wp:anchor>
+              </w:drawing>
+            </w:r>
+          </w:p>
+        </w:tc>
+      </w:tr>
+      <w:tr>
+        <w:trPr/>
+        <w:tc>
+          <w:tcPr>
+            <w:tcW w:w="1130" w:type="dxa"/>
+            <w:tcBorders>
+              <w:top w:val="nil"/>
+            </w:tcBorders>
+          </w:tcPr>
+          <w:p>
+            <w:pPr>
+              <w:pStyle w:val="Normal"/>
+              <w:widowControl/>
+              <w:spacing w:lineRule="auto" w:line="360" w:before="60" w:after="0"/>
+              <w:ind w:hanging="0"/>
+              <w:jc w:val="center"/>
+              <w:rPr>
+                <w:rFonts w:eastAsia="Times New Roman" w:cs="Times New Roman"/>
                 <w:szCs w:val="24"/>
                 <w:lang w:eastAsia="en-ID"/>
               </w:rPr>
@@ -9781,101 +10704,1748 @@
             <w:r>
               <w:rPr>
                 <w:rFonts w:eastAsia="Times New Roman" w:cs="Times New Roman"/>
-                <w:b/>
-                <w:bCs/>
-                <w:kern w:val="0"/>
-                <w:szCs w:val="24"/>
-                <w:lang w:val="id-ID" w:eastAsia="en-ID" w:bidi="ar-SA"/>
-              </w:rPr>
+                <w:kern w:val="0"/>
+                <w:szCs w:val="24"/>
+                <w:lang w:val="id-ID" w:eastAsia="en-ID" w:bidi="ar-SA"/>
+              </w:rPr>
+              <w:t>3</w:t>
+            </w:r>
+          </w:p>
+        </w:tc>
+        <w:tc>
+          <w:tcPr>
+            <w:tcW w:w="8507" w:type="dxa"/>
+            <w:tcBorders>
+              <w:top w:val="nil"/>
+            </w:tcBorders>
+          </w:tcPr>
+          <w:p>
+            <w:pPr>
+              <w:pStyle w:val="Normal"/>
+              <w:widowControl/>
+              <w:spacing w:lineRule="auto" w:line="360" w:before="60" w:after="0"/>
+              <w:ind w:hanging="0"/>
+              <w:rPr>
+                <w:rFonts w:eastAsia="Times New Roman" w:cs="Times New Roman"/>
+                <w:b w:val="false"/>
+                <w:b w:val="false"/>
+                <w:bCs w:val="false"/>
+                <w:kern w:val="0"/>
+                <w:szCs w:val="24"/>
+                <w:lang w:val="id-ID" w:eastAsia="en-ID" w:bidi="ar-SA"/>
+              </w:rPr>
+            </w:pPr>
+            <w:r>
+              <w:rPr>
+                <w:rFonts w:eastAsia="Times New Roman" w:cs="Times New Roman"/>
+                <w:b w:val="false"/>
+                <w:bCs w:val="false"/>
+                <w:kern w:val="0"/>
+                <w:szCs w:val="24"/>
+                <w:lang w:val="id-ID" w:eastAsia="en-ID" w:bidi="ar-SA"/>
+              </w:rPr>
+              <w:t>Output URL  localhost/pwl/Laravel/public/greeting:</w:t>
+            </w:r>
+          </w:p>
+          <w:p>
+            <w:pPr>
+              <w:pStyle w:val="Normal"/>
+              <w:widowControl/>
+              <w:spacing w:lineRule="auto" w:line="360" w:before="60" w:after="0"/>
+              <w:ind w:hanging="0"/>
+              <w:rPr>
+                <w:rFonts w:eastAsia="Times New Roman" w:cs="Times New Roman"/>
+                <w:b w:val="false"/>
+                <w:b w:val="false"/>
+                <w:bCs w:val="false"/>
+                <w:kern w:val="0"/>
+                <w:szCs w:val="24"/>
+                <w:lang w:val="id-ID" w:eastAsia="en-ID" w:bidi="ar-SA"/>
+              </w:rPr>
+            </w:pPr>
+            <w:r>
+              <w:drawing>
+                <wp:anchor behindDoc="0" distT="0" distB="0" distL="0" distR="0" simplePos="0" locked="0" layoutInCell="0" allowOverlap="1" relativeHeight="48">
+                  <wp:simplePos x="0" y="0"/>
+                  <wp:positionH relativeFrom="column">
+                    <wp:align>center</wp:align>
+                  </wp:positionH>
+                  <wp:positionV relativeFrom="paragraph">
+                    <wp:posOffset>635</wp:posOffset>
+                  </wp:positionV>
+                  <wp:extent cx="5265420" cy="976630"/>
+                  <wp:effectExtent l="0" t="0" r="0" b="0"/>
+                  <wp:wrapSquare wrapText="largest"/>
+                  <wp:docPr id="31" name="Image28" descr=""/>
+                  <wp:cNvGraphicFramePr>
+                    <a:graphicFrameLocks xmlns:a="http://schemas.openxmlformats.org/drawingml/2006/main" noChangeAspect="1"/>
+                  </wp:cNvGraphicFramePr>
+                  <a:graphic xmlns:a="http://schemas.openxmlformats.org/drawingml/2006/main">
+                    <a:graphicData uri="http://schemas.openxmlformats.org/drawingml/2006/picture">
+                      <pic:pic xmlns:pic="http://schemas.openxmlformats.org/drawingml/2006/picture">
+                        <pic:nvPicPr>
+                          <pic:cNvPr id="31" name="Image28" descr=""/>
+                          <pic:cNvPicPr>
+                            <a:picLocks noChangeAspect="1" noChangeArrowheads="1"/>
+                          </pic:cNvPicPr>
+                        </pic:nvPicPr>
+                        <pic:blipFill>
+                          <a:blip r:embed="rId34"/>
+                          <a:stretch>
+                            <a:fillRect/>
+                          </a:stretch>
+                        </pic:blipFill>
+                        <pic:spPr bwMode="auto">
+                          <a:xfrm>
+                            <a:off x="0" y="0"/>
+                            <a:ext cx="5265420" cy="976630"/>
+                          </a:xfrm>
+                          <a:prstGeom prst="rect">
+                            <a:avLst/>
+                          </a:prstGeom>
+                        </pic:spPr>
+                      </pic:pic>
+                    </a:graphicData>
+                  </a:graphic>
+                </wp:anchor>
+              </w:drawing>
+            </w:r>
+            <w:r>
+              <w:rPr>
+                <w:rFonts w:eastAsia="Times New Roman" w:cs="Times New Roman"/>
+                <w:b w:val="false"/>
+                <w:bCs w:val="false"/>
+                <w:kern w:val="0"/>
+                <w:szCs w:val="24"/>
+                <w:lang w:val="id-ID" w:eastAsia="en-ID" w:bidi="ar-SA"/>
+              </w:rPr>
+              <w:t>Muncul teks “Hello, “ dan isi dari variable name.</w:t>
+            </w:r>
+          </w:p>
+        </w:tc>
+      </w:tr>
+      <w:tr>
+        <w:trPr/>
+        <w:tc>
+          <w:tcPr>
+            <w:tcW w:w="1130" w:type="dxa"/>
+            <w:tcBorders>
+              <w:top w:val="nil"/>
+            </w:tcBorders>
+          </w:tcPr>
+          <w:p>
+            <w:pPr>
+              <w:pStyle w:val="Normal"/>
+              <w:widowControl/>
+              <w:spacing w:lineRule="auto" w:line="360" w:before="60" w:after="0"/>
+              <w:ind w:hanging="0"/>
+              <w:jc w:val="center"/>
+              <w:rPr>
+                <w:rFonts w:eastAsia="Times New Roman" w:cs="Times New Roman"/>
+                <w:szCs w:val="24"/>
+                <w:lang w:eastAsia="en-ID"/>
+              </w:rPr>
+            </w:pPr>
+            <w:r>
+              <w:rPr>
+                <w:rFonts w:eastAsia="Times New Roman" w:cs="Times New Roman"/>
+                <w:kern w:val="0"/>
+                <w:szCs w:val="24"/>
+                <w:lang w:val="id-ID" w:eastAsia="en-ID" w:bidi="ar-SA"/>
+              </w:rPr>
+              <w:t>4</w:t>
+            </w:r>
+          </w:p>
+        </w:tc>
+        <w:tc>
+          <w:tcPr>
+            <w:tcW w:w="8507" w:type="dxa"/>
+            <w:tcBorders>
+              <w:top w:val="nil"/>
+            </w:tcBorders>
+          </w:tcPr>
+          <w:p>
+            <w:pPr>
+              <w:pStyle w:val="Normal"/>
+              <w:widowControl/>
+              <w:spacing w:lineRule="auto" w:line="360" w:before="60" w:after="0"/>
+              <w:ind w:hanging="0"/>
+              <w:rPr>
+                <w:rFonts w:eastAsia="Times New Roman" w:cs="Times New Roman"/>
+                <w:b w:val="false"/>
+                <w:b w:val="false"/>
+                <w:bCs w:val="false"/>
+                <w:kern w:val="0"/>
+                <w:szCs w:val="24"/>
+                <w:lang w:val="id-ID" w:eastAsia="en-ID" w:bidi="ar-SA"/>
+              </w:rPr>
+            </w:pPr>
+            <w:r>
+              <w:rPr>
+                <w:rFonts w:eastAsia="Times New Roman" w:cs="Times New Roman"/>
+                <w:b w:val="false"/>
+                <w:bCs w:val="false"/>
+                <w:kern w:val="0"/>
+                <w:szCs w:val="24"/>
+                <w:lang w:val="id-ID" w:eastAsia="en-ID" w:bidi="ar-SA"/>
+              </w:rPr>
+              <w:t>Buat direktori blog dalam folder views</w:t>
+            </w:r>
+          </w:p>
+        </w:tc>
+      </w:tr>
+      <w:tr>
+        <w:trPr/>
+        <w:tc>
+          <w:tcPr>
+            <w:tcW w:w="1130" w:type="dxa"/>
+            <w:tcBorders>
+              <w:top w:val="nil"/>
+            </w:tcBorders>
+          </w:tcPr>
+          <w:p>
+            <w:pPr>
+              <w:pStyle w:val="Normal"/>
+              <w:widowControl/>
+              <w:spacing w:lineRule="auto" w:line="360" w:before="60" w:after="0"/>
+              <w:ind w:hanging="0"/>
+              <w:jc w:val="center"/>
+              <w:rPr>
+                <w:rFonts w:eastAsia="Times New Roman" w:cs="Times New Roman"/>
+                <w:szCs w:val="24"/>
+                <w:lang w:eastAsia="en-ID"/>
+              </w:rPr>
+            </w:pPr>
+            <w:r>
+              <w:rPr>
+                <w:rFonts w:eastAsia="Times New Roman" w:cs="Times New Roman"/>
+                <w:kern w:val="0"/>
+                <w:szCs w:val="24"/>
+                <w:lang w:val="id-ID" w:eastAsia="en-ID" w:bidi="ar-SA"/>
+              </w:rPr>
+              <w:t>5</w:t>
+            </w:r>
+          </w:p>
+        </w:tc>
+        <w:tc>
+          <w:tcPr>
+            <w:tcW w:w="8507" w:type="dxa"/>
+            <w:tcBorders>
+              <w:top w:val="nil"/>
+            </w:tcBorders>
+          </w:tcPr>
+          <w:p>
+            <w:pPr>
+              <w:pStyle w:val="Normal"/>
+              <w:widowControl/>
+              <w:spacing w:lineRule="auto" w:line="360" w:before="60" w:after="0"/>
+              <w:ind w:hanging="0"/>
+              <w:rPr>
+                <w:rFonts w:eastAsia="Times New Roman" w:cs="Times New Roman"/>
+                <w:b w:val="false"/>
+                <w:b w:val="false"/>
+                <w:bCs w:val="false"/>
+                <w:kern w:val="0"/>
+                <w:szCs w:val="24"/>
+                <w:lang w:val="id-ID" w:eastAsia="en-ID" w:bidi="ar-SA"/>
+              </w:rPr>
+            </w:pPr>
+            <w:r>
+              <w:rPr>
+                <w:rFonts w:eastAsia="Times New Roman" w:cs="Times New Roman"/>
+                <w:b w:val="false"/>
+                <w:bCs w:val="false"/>
+                <w:kern w:val="0"/>
+                <w:szCs w:val="24"/>
+                <w:lang w:val="id-ID" w:eastAsia="en-ID" w:bidi="ar-SA"/>
+              </w:rPr>
+              <w:t>Pindahkan file hello.blade.php ke folder blog</w:t>
+            </w:r>
+          </w:p>
+          <w:p>
+            <w:pPr>
+              <w:pStyle w:val="Normal"/>
+              <w:widowControl/>
+              <w:spacing w:lineRule="auto" w:line="360" w:before="60" w:after="0"/>
+              <w:ind w:hanging="0"/>
+              <w:rPr>
+                <w:rFonts w:eastAsia="Times New Roman" w:cs="Times New Roman"/>
+                <w:b w:val="false"/>
+                <w:b w:val="false"/>
+                <w:bCs w:val="false"/>
+                <w:kern w:val="0"/>
+                <w:szCs w:val="24"/>
+                <w:lang w:val="id-ID" w:eastAsia="en-ID" w:bidi="ar-SA"/>
+              </w:rPr>
+            </w:pPr>
+            <w:r>
+              <w:rPr>
+                <w:rFonts w:eastAsia="Times New Roman" w:cs="Times New Roman"/>
+                <w:b w:val="false"/>
+                <w:bCs w:val="false"/>
+                <w:kern w:val="0"/>
+                <w:szCs w:val="24"/>
+                <w:lang w:val="id-ID" w:eastAsia="en-ID" w:bidi="ar-SA"/>
+              </w:rPr>
+              <w:drawing>
+                <wp:anchor behindDoc="0" distT="0" distB="0" distL="0" distR="0" simplePos="0" locked="0" layoutInCell="0" allowOverlap="1" relativeHeight="49">
+                  <wp:simplePos x="0" y="0"/>
+                  <wp:positionH relativeFrom="column">
+                    <wp:posOffset>90170</wp:posOffset>
+                  </wp:positionH>
+                  <wp:positionV relativeFrom="paragraph">
+                    <wp:posOffset>22225</wp:posOffset>
+                  </wp:positionV>
+                  <wp:extent cx="2799715" cy="1009650"/>
+                  <wp:effectExtent l="0" t="0" r="0" b="0"/>
+                  <wp:wrapSquare wrapText="largest"/>
+                  <wp:docPr id="32" name="Image29" descr=""/>
+                  <wp:cNvGraphicFramePr>
+                    <a:graphicFrameLocks xmlns:a="http://schemas.openxmlformats.org/drawingml/2006/main" noChangeAspect="1"/>
+                  </wp:cNvGraphicFramePr>
+                  <a:graphic xmlns:a="http://schemas.openxmlformats.org/drawingml/2006/main">
+                    <a:graphicData uri="http://schemas.openxmlformats.org/drawingml/2006/picture">
+                      <pic:pic xmlns:pic="http://schemas.openxmlformats.org/drawingml/2006/picture">
+                        <pic:nvPicPr>
+                          <pic:cNvPr id="32" name="Image29" descr=""/>
+                          <pic:cNvPicPr>
+                            <a:picLocks noChangeAspect="1" noChangeArrowheads="1"/>
+                          </pic:cNvPicPr>
+                        </pic:nvPicPr>
+                        <pic:blipFill>
+                          <a:blip r:embed="rId35"/>
+                          <a:stretch>
+                            <a:fillRect/>
+                          </a:stretch>
+                        </pic:blipFill>
+                        <pic:spPr bwMode="auto">
+                          <a:xfrm>
+                            <a:off x="0" y="0"/>
+                            <a:ext cx="2799715" cy="1009650"/>
+                          </a:xfrm>
+                          <a:prstGeom prst="rect">
+                            <a:avLst/>
+                          </a:prstGeom>
+                        </pic:spPr>
+                      </pic:pic>
+                    </a:graphicData>
+                  </a:graphic>
+                </wp:anchor>
+              </w:drawing>
+            </w:r>
+          </w:p>
+          <w:p>
+            <w:pPr>
+              <w:pStyle w:val="Normal"/>
+              <w:widowControl/>
+              <w:spacing w:lineRule="auto" w:line="360" w:before="60" w:after="0"/>
+              <w:ind w:hanging="0"/>
+              <w:rPr>
+                <w:rFonts w:eastAsia="Times New Roman" w:cs="Times New Roman"/>
+                <w:b w:val="false"/>
+                <w:b w:val="false"/>
+                <w:bCs w:val="false"/>
+                <w:kern w:val="0"/>
+                <w:szCs w:val="24"/>
+                <w:lang w:val="id-ID" w:eastAsia="en-ID" w:bidi="ar-SA"/>
+              </w:rPr>
+            </w:pPr>
+            <w:r>
+              <w:rPr>
+                <w:rFonts w:eastAsia="Times New Roman" w:cs="Times New Roman"/>
+                <w:b w:val="false"/>
+                <w:bCs w:val="false"/>
+                <w:kern w:val="0"/>
+                <w:szCs w:val="24"/>
+                <w:lang w:val="id-ID" w:eastAsia="en-ID" w:bidi="ar-SA"/>
+              </w:rPr>
+            </w:r>
+          </w:p>
+          <w:p>
+            <w:pPr>
+              <w:pStyle w:val="Normal"/>
+              <w:widowControl/>
+              <w:spacing w:lineRule="auto" w:line="360" w:before="60" w:after="0"/>
+              <w:ind w:hanging="0"/>
+              <w:rPr>
+                <w:rFonts w:eastAsia="Times New Roman" w:cs="Times New Roman"/>
+                <w:b w:val="false"/>
+                <w:b w:val="false"/>
+                <w:bCs w:val="false"/>
+                <w:kern w:val="0"/>
+                <w:szCs w:val="24"/>
+                <w:lang w:val="id-ID" w:eastAsia="en-ID" w:bidi="ar-SA"/>
+              </w:rPr>
+            </w:pPr>
+            <w:r>
+              <w:rPr>
+                <w:rFonts w:eastAsia="Times New Roman" w:cs="Times New Roman"/>
+                <w:b w:val="false"/>
+                <w:bCs w:val="false"/>
+                <w:kern w:val="0"/>
+                <w:szCs w:val="24"/>
+                <w:lang w:val="id-ID" w:eastAsia="en-ID" w:bidi="ar-SA"/>
+              </w:rPr>
+            </w:r>
+          </w:p>
+          <w:p>
+            <w:pPr>
+              <w:pStyle w:val="Normal"/>
+              <w:widowControl/>
+              <w:spacing w:lineRule="auto" w:line="360" w:before="60" w:after="0"/>
+              <w:ind w:hanging="0"/>
+              <w:rPr>
+                <w:rFonts w:eastAsia="Times New Roman" w:cs="Times New Roman"/>
+                <w:b w:val="false"/>
+                <w:b w:val="false"/>
+                <w:bCs w:val="false"/>
+                <w:kern w:val="0"/>
+                <w:szCs w:val="24"/>
+                <w:lang w:val="id-ID" w:eastAsia="en-ID" w:bidi="ar-SA"/>
+              </w:rPr>
+            </w:pPr>
+            <w:r>
+              <w:rPr>
+                <w:rFonts w:eastAsia="Times New Roman" w:cs="Times New Roman"/>
+                <w:b w:val="false"/>
+                <w:bCs w:val="false"/>
+                <w:kern w:val="0"/>
+                <w:szCs w:val="24"/>
+                <w:lang w:val="id-ID" w:eastAsia="en-ID" w:bidi="ar-SA"/>
+              </w:rPr>
+            </w:r>
+          </w:p>
+        </w:tc>
+      </w:tr>
+      <w:tr>
+        <w:trPr/>
+        <w:tc>
+          <w:tcPr>
+            <w:tcW w:w="1130" w:type="dxa"/>
+            <w:tcBorders>
+              <w:top w:val="nil"/>
+            </w:tcBorders>
+          </w:tcPr>
+          <w:p>
+            <w:pPr>
+              <w:pStyle w:val="Normal"/>
+              <w:widowControl/>
+              <w:spacing w:lineRule="auto" w:line="360" w:before="60" w:after="0"/>
+              <w:ind w:hanging="0"/>
+              <w:jc w:val="center"/>
+              <w:rPr>
+                <w:rFonts w:eastAsia="Times New Roman" w:cs="Times New Roman"/>
+                <w:szCs w:val="24"/>
+                <w:lang w:eastAsia="en-ID"/>
+              </w:rPr>
+            </w:pPr>
+            <w:r>
+              <w:rPr>
+                <w:rFonts w:eastAsia="Times New Roman" w:cs="Times New Roman"/>
+                <w:kern w:val="0"/>
+                <w:szCs w:val="24"/>
+                <w:lang w:val="id-ID" w:eastAsia="en-ID" w:bidi="ar-SA"/>
+              </w:rPr>
+              <w:t>6</w:t>
+            </w:r>
+          </w:p>
+        </w:tc>
+        <w:tc>
+          <w:tcPr>
+            <w:tcW w:w="8507" w:type="dxa"/>
+            <w:tcBorders>
+              <w:top w:val="nil"/>
+            </w:tcBorders>
+          </w:tcPr>
+          <w:p>
+            <w:pPr>
+              <w:pStyle w:val="Normal"/>
+              <w:widowControl/>
+              <w:spacing w:lineRule="auto" w:line="360" w:before="60" w:after="0"/>
+              <w:ind w:hanging="0"/>
+              <w:rPr>
+                <w:rFonts w:eastAsia="Times New Roman" w:cs="Times New Roman"/>
+                <w:b w:val="false"/>
+                <w:b w:val="false"/>
+                <w:bCs w:val="false"/>
+                <w:kern w:val="0"/>
+                <w:szCs w:val="24"/>
+                <w:lang w:val="id-ID" w:eastAsia="en-ID" w:bidi="ar-SA"/>
+              </w:rPr>
+            </w:pPr>
+            <w:r>
+              <w:rPr>
+                <w:rFonts w:eastAsia="Times New Roman" w:cs="Times New Roman"/>
+                <w:b w:val="false"/>
+                <w:bCs w:val="false"/>
+                <w:kern w:val="0"/>
+                <w:szCs w:val="24"/>
+                <w:lang w:val="id-ID" w:eastAsia="en-ID" w:bidi="ar-SA"/>
+              </w:rPr>
+              <w:t>Modifikasi route greeting pada file web.php</w:t>
+            </w:r>
+          </w:p>
+          <w:p>
+            <w:pPr>
+              <w:pStyle w:val="Normal"/>
+              <w:widowControl/>
+              <w:spacing w:lineRule="auto" w:line="360" w:before="60" w:after="0"/>
+              <w:ind w:hanging="0"/>
+              <w:rPr>
+                <w:rFonts w:eastAsia="Times New Roman" w:cs="Times New Roman"/>
+                <w:b w:val="false"/>
+                <w:b w:val="false"/>
+                <w:bCs w:val="false"/>
+                <w:kern w:val="0"/>
+                <w:szCs w:val="24"/>
+                <w:lang w:val="id-ID" w:eastAsia="en-ID" w:bidi="ar-SA"/>
+              </w:rPr>
+            </w:pPr>
+            <w:r>
+              <w:rPr>
+                <w:rFonts w:eastAsia="Times New Roman" w:cs="Times New Roman"/>
+                <w:b w:val="false"/>
+                <w:bCs w:val="false"/>
+                <w:kern w:val="0"/>
+                <w:szCs w:val="24"/>
+                <w:lang w:val="id-ID" w:eastAsia="en-ID" w:bidi="ar-SA"/>
+              </w:rPr>
+              <w:drawing>
+                <wp:anchor behindDoc="0" distT="0" distB="0" distL="0" distR="0" simplePos="0" locked="0" layoutInCell="0" allowOverlap="1" relativeHeight="50">
+                  <wp:simplePos x="0" y="0"/>
+                  <wp:positionH relativeFrom="column">
+                    <wp:align>center</wp:align>
+                  </wp:positionH>
+                  <wp:positionV relativeFrom="paragraph">
+                    <wp:posOffset>635</wp:posOffset>
+                  </wp:positionV>
+                  <wp:extent cx="5265420" cy="678815"/>
+                  <wp:effectExtent l="0" t="0" r="0" b="0"/>
+                  <wp:wrapSquare wrapText="largest"/>
+                  <wp:docPr id="33" name="Image30" descr=""/>
+                  <wp:cNvGraphicFramePr>
+                    <a:graphicFrameLocks xmlns:a="http://schemas.openxmlformats.org/drawingml/2006/main" noChangeAspect="1"/>
+                  </wp:cNvGraphicFramePr>
+                  <a:graphic xmlns:a="http://schemas.openxmlformats.org/drawingml/2006/main">
+                    <a:graphicData uri="http://schemas.openxmlformats.org/drawingml/2006/picture">
+                      <pic:pic xmlns:pic="http://schemas.openxmlformats.org/drawingml/2006/picture">
+                        <pic:nvPicPr>
+                          <pic:cNvPr id="33" name="Image30" descr=""/>
+                          <pic:cNvPicPr>
+                            <a:picLocks noChangeAspect="1" noChangeArrowheads="1"/>
+                          </pic:cNvPicPr>
+                        </pic:nvPicPr>
+                        <pic:blipFill>
+                          <a:blip r:embed="rId36"/>
+                          <a:stretch>
+                            <a:fillRect/>
+                          </a:stretch>
+                        </pic:blipFill>
+                        <pic:spPr bwMode="auto">
+                          <a:xfrm>
+                            <a:off x="0" y="0"/>
+                            <a:ext cx="5265420" cy="678815"/>
+                          </a:xfrm>
+                          <a:prstGeom prst="rect">
+                            <a:avLst/>
+                          </a:prstGeom>
+                        </pic:spPr>
+                      </pic:pic>
+                    </a:graphicData>
+                  </a:graphic>
+                </wp:anchor>
+              </w:drawing>
+            </w:r>
+          </w:p>
+        </w:tc>
+      </w:tr>
+      <w:tr>
+        <w:trPr/>
+        <w:tc>
+          <w:tcPr>
+            <w:tcW w:w="1130" w:type="dxa"/>
+            <w:tcBorders>
+              <w:top w:val="nil"/>
+            </w:tcBorders>
+          </w:tcPr>
+          <w:p>
+            <w:pPr>
+              <w:pStyle w:val="Normal"/>
+              <w:widowControl/>
+              <w:spacing w:lineRule="auto" w:line="360" w:before="60" w:after="0"/>
+              <w:ind w:hanging="0"/>
+              <w:jc w:val="center"/>
+              <w:rPr>
+                <w:rFonts w:eastAsia="Times New Roman" w:cs="Times New Roman"/>
+                <w:szCs w:val="24"/>
+                <w:lang w:eastAsia="en-ID"/>
+              </w:rPr>
+            </w:pPr>
+            <w:r>
+              <w:rPr>
+                <w:rFonts w:eastAsia="Times New Roman" w:cs="Times New Roman"/>
+                <w:kern w:val="0"/>
+                <w:szCs w:val="24"/>
+                <w:lang w:val="id-ID" w:eastAsia="en-ID" w:bidi="ar-SA"/>
+              </w:rPr>
+              <w:t>7</w:t>
+            </w:r>
+          </w:p>
+        </w:tc>
+        <w:tc>
+          <w:tcPr>
+            <w:tcW w:w="8507" w:type="dxa"/>
+            <w:tcBorders>
+              <w:top w:val="nil"/>
+            </w:tcBorders>
+          </w:tcPr>
+          <w:p>
+            <w:pPr>
+              <w:pStyle w:val="Normal"/>
+              <w:widowControl/>
+              <w:spacing w:lineRule="auto" w:line="360" w:before="60" w:after="0"/>
+              <w:ind w:hanging="0"/>
+              <w:rPr>
+                <w:rFonts w:eastAsia="Times New Roman" w:cs="Times New Roman"/>
+                <w:b w:val="false"/>
+                <w:b w:val="false"/>
+                <w:bCs w:val="false"/>
+                <w:kern w:val="0"/>
+                <w:szCs w:val="24"/>
+                <w:lang w:val="id-ID" w:eastAsia="en-ID" w:bidi="ar-SA"/>
+              </w:rPr>
+            </w:pPr>
+            <w:r>
+              <w:rPr>
+                <w:rFonts w:eastAsia="Times New Roman" w:cs="Times New Roman"/>
+                <w:b w:val="false"/>
+                <w:bCs w:val="false"/>
+                <w:kern w:val="0"/>
+                <w:szCs w:val="24"/>
+                <w:lang w:val="id-ID" w:eastAsia="en-ID" w:bidi="ar-SA"/>
+              </w:rPr>
+              <w:t>Output URL localhost/pwl/Laravel/public/greeting:</w:t>
+            </w:r>
+          </w:p>
+          <w:p>
+            <w:pPr>
+              <w:pStyle w:val="Normal"/>
+              <w:widowControl/>
+              <w:spacing w:lineRule="auto" w:line="360" w:before="60" w:after="0"/>
+              <w:ind w:hanging="0"/>
+              <w:rPr>
+                <w:rFonts w:eastAsia="Times New Roman" w:cs="Times New Roman"/>
+                <w:b w:val="false"/>
+                <w:b w:val="false"/>
+                <w:bCs w:val="false"/>
+                <w:kern w:val="0"/>
+                <w:szCs w:val="24"/>
+                <w:lang w:val="id-ID" w:eastAsia="en-ID" w:bidi="ar-SA"/>
+              </w:rPr>
+            </w:pPr>
+            <w:r>
+              <w:drawing>
+                <wp:anchor behindDoc="0" distT="0" distB="0" distL="0" distR="0" simplePos="0" locked="0" layoutInCell="0" allowOverlap="1" relativeHeight="51">
+                  <wp:simplePos x="0" y="0"/>
+                  <wp:positionH relativeFrom="column">
+                    <wp:align>center</wp:align>
+                  </wp:positionH>
+                  <wp:positionV relativeFrom="paragraph">
+                    <wp:posOffset>635</wp:posOffset>
+                  </wp:positionV>
+                  <wp:extent cx="5265420" cy="1073150"/>
+                  <wp:effectExtent l="0" t="0" r="0" b="0"/>
+                  <wp:wrapSquare wrapText="largest"/>
+                  <wp:docPr id="34" name="Image31" descr=""/>
+                  <wp:cNvGraphicFramePr>
+                    <a:graphicFrameLocks xmlns:a="http://schemas.openxmlformats.org/drawingml/2006/main" noChangeAspect="1"/>
+                  </wp:cNvGraphicFramePr>
+                  <a:graphic xmlns:a="http://schemas.openxmlformats.org/drawingml/2006/main">
+                    <a:graphicData uri="http://schemas.openxmlformats.org/drawingml/2006/picture">
+                      <pic:pic xmlns:pic="http://schemas.openxmlformats.org/drawingml/2006/picture">
+                        <pic:nvPicPr>
+                          <pic:cNvPr id="34" name="Image31" descr=""/>
+                          <pic:cNvPicPr>
+                            <a:picLocks noChangeAspect="1" noChangeArrowheads="1"/>
+                          </pic:cNvPicPr>
+                        </pic:nvPicPr>
+                        <pic:blipFill>
+                          <a:blip r:embed="rId37"/>
+                          <a:stretch>
+                            <a:fillRect/>
+                          </a:stretch>
+                        </pic:blipFill>
+                        <pic:spPr bwMode="auto">
+                          <a:xfrm>
+                            <a:off x="0" y="0"/>
+                            <a:ext cx="5265420" cy="1073150"/>
+                          </a:xfrm>
+                          <a:prstGeom prst="rect">
+                            <a:avLst/>
+                          </a:prstGeom>
+                        </pic:spPr>
+                      </pic:pic>
+                    </a:graphicData>
+                  </a:graphic>
+                </wp:anchor>
+              </w:drawing>
+            </w:r>
+            <w:r>
+              <w:rPr>
+                <w:rFonts w:eastAsia="Times New Roman" w:cs="Times New Roman"/>
+                <w:b w:val="false"/>
+                <w:bCs w:val="false"/>
+                <w:kern w:val="0"/>
+                <w:szCs w:val="24"/>
+                <w:lang w:val="id-ID" w:eastAsia="en-ID" w:bidi="ar-SA"/>
+              </w:rPr>
+              <w:t>Output sama seperti percobaan nomor 3</w:t>
+            </w:r>
+          </w:p>
+        </w:tc>
+      </w:tr>
+      <w:tr>
+        <w:trPr/>
+        <w:tc>
+          <w:tcPr>
+            <w:tcW w:w="1130" w:type="dxa"/>
+            <w:tcBorders>
+              <w:top w:val="nil"/>
+            </w:tcBorders>
+          </w:tcPr>
+          <w:p>
+            <w:pPr>
+              <w:pStyle w:val="Normal"/>
+              <w:widowControl/>
+              <w:spacing w:lineRule="auto" w:line="360" w:before="60" w:after="0"/>
+              <w:ind w:hanging="0"/>
+              <w:jc w:val="center"/>
+              <w:rPr>
+                <w:rFonts w:eastAsia="Times New Roman" w:cs="Times New Roman"/>
+                <w:szCs w:val="24"/>
+                <w:lang w:eastAsia="en-ID"/>
+              </w:rPr>
+            </w:pPr>
+            <w:r>
+              <w:rPr>
+                <w:rFonts w:eastAsia="Times New Roman" w:cs="Times New Roman"/>
+                <w:kern w:val="0"/>
+                <w:szCs w:val="24"/>
+                <w:lang w:val="id-ID" w:eastAsia="en-ID" w:bidi="ar-SA"/>
+              </w:rPr>
+              <w:t>8</w:t>
+            </w:r>
+          </w:p>
+        </w:tc>
+        <w:tc>
+          <w:tcPr>
+            <w:tcW w:w="8507" w:type="dxa"/>
+            <w:tcBorders>
+              <w:top w:val="nil"/>
+            </w:tcBorders>
+          </w:tcPr>
+          <w:p>
+            <w:pPr>
+              <w:pStyle w:val="Normal"/>
+              <w:widowControl/>
+              <w:spacing w:lineRule="auto" w:line="360" w:before="60" w:after="0"/>
+              <w:ind w:hanging="0"/>
+              <w:rPr>
+                <w:rFonts w:eastAsia="Times New Roman" w:cs="Times New Roman"/>
+                <w:b w:val="false"/>
+                <w:b w:val="false"/>
+                <w:bCs w:val="false"/>
+                <w:kern w:val="0"/>
+                <w:szCs w:val="24"/>
+                <w:lang w:val="id-ID" w:eastAsia="en-ID" w:bidi="ar-SA"/>
+              </w:rPr>
+            </w:pPr>
+            <w:r>
+              <w:rPr>
+                <w:rFonts w:eastAsia="Times New Roman" w:cs="Times New Roman"/>
+                <w:b w:val="false"/>
+                <w:bCs w:val="false"/>
+                <w:kern w:val="0"/>
+                <w:szCs w:val="24"/>
+                <w:lang w:val="id-ID" w:eastAsia="en-ID" w:bidi="ar-SA"/>
+              </w:rPr>
+              <w:t>Modifikasi WelcomeController.php:</w:t>
+            </w:r>
+          </w:p>
+          <w:p>
+            <w:pPr>
+              <w:pStyle w:val="Normal"/>
+              <w:widowControl/>
+              <w:spacing w:lineRule="auto" w:line="360" w:before="60" w:after="0"/>
+              <w:ind w:hanging="0"/>
+              <w:rPr>
+                <w:rFonts w:eastAsia="Times New Roman" w:cs="Times New Roman"/>
+                <w:b w:val="false"/>
+                <w:b w:val="false"/>
+                <w:bCs w:val="false"/>
+                <w:kern w:val="0"/>
+                <w:szCs w:val="24"/>
+                <w:lang w:val="id-ID" w:eastAsia="en-ID" w:bidi="ar-SA"/>
+              </w:rPr>
+            </w:pPr>
+            <w:r>
+              <w:rPr>
+                <w:rFonts w:eastAsia="Times New Roman" w:cs="Times New Roman"/>
+                <w:b w:val="false"/>
+                <w:bCs w:val="false"/>
+                <w:kern w:val="0"/>
+                <w:szCs w:val="24"/>
+                <w:lang w:val="id-ID" w:eastAsia="en-ID" w:bidi="ar-SA"/>
+              </w:rPr>
+              <w:drawing>
+                <wp:anchor behindDoc="0" distT="0" distB="0" distL="0" distR="0" simplePos="0" locked="0" layoutInCell="0" allowOverlap="1" relativeHeight="52">
+                  <wp:simplePos x="0" y="0"/>
+                  <wp:positionH relativeFrom="column">
+                    <wp:align>center</wp:align>
+                  </wp:positionH>
+                  <wp:positionV relativeFrom="paragraph">
+                    <wp:posOffset>635</wp:posOffset>
+                  </wp:positionV>
+                  <wp:extent cx="5265420" cy="2916555"/>
+                  <wp:effectExtent l="0" t="0" r="0" b="0"/>
+                  <wp:wrapSquare wrapText="largest"/>
+                  <wp:docPr id="35" name="Image32" descr=""/>
+                  <wp:cNvGraphicFramePr>
+                    <a:graphicFrameLocks xmlns:a="http://schemas.openxmlformats.org/drawingml/2006/main" noChangeAspect="1"/>
+                  </wp:cNvGraphicFramePr>
+                  <a:graphic xmlns:a="http://schemas.openxmlformats.org/drawingml/2006/main">
+                    <a:graphicData uri="http://schemas.openxmlformats.org/drawingml/2006/picture">
+                      <pic:pic xmlns:pic="http://schemas.openxmlformats.org/drawingml/2006/picture">
+                        <pic:nvPicPr>
+                          <pic:cNvPr id="35" name="Image32" descr=""/>
+                          <pic:cNvPicPr>
+                            <a:picLocks noChangeAspect="1" noChangeArrowheads="1"/>
+                          </pic:cNvPicPr>
+                        </pic:nvPicPr>
+                        <pic:blipFill>
+                          <a:blip r:embed="rId38"/>
+                          <a:stretch>
+                            <a:fillRect/>
+                          </a:stretch>
+                        </pic:blipFill>
+                        <pic:spPr bwMode="auto">
+                          <a:xfrm>
+                            <a:off x="0" y="0"/>
+                            <a:ext cx="5265420" cy="2916555"/>
+                          </a:xfrm>
+                          <a:prstGeom prst="rect">
+                            <a:avLst/>
+                          </a:prstGeom>
+                        </pic:spPr>
+                      </pic:pic>
+                    </a:graphicData>
+                  </a:graphic>
+                </wp:anchor>
+              </w:drawing>
+            </w:r>
+          </w:p>
+        </w:tc>
+      </w:tr>
+      <w:tr>
+        <w:trPr/>
+        <w:tc>
+          <w:tcPr>
+            <w:tcW w:w="1130" w:type="dxa"/>
+            <w:tcBorders>
+              <w:top w:val="nil"/>
+            </w:tcBorders>
+          </w:tcPr>
+          <w:p>
+            <w:pPr>
+              <w:pStyle w:val="Normal"/>
+              <w:widowControl/>
+              <w:spacing w:lineRule="auto" w:line="360" w:before="60" w:after="0"/>
+              <w:ind w:hanging="0"/>
+              <w:jc w:val="center"/>
+              <w:rPr>
+                <w:rFonts w:eastAsia="Times New Roman" w:cs="Times New Roman"/>
+                <w:szCs w:val="24"/>
+                <w:lang w:eastAsia="en-ID"/>
+              </w:rPr>
+            </w:pPr>
+            <w:r>
+              <w:rPr>
+                <w:rFonts w:eastAsia="Times New Roman" w:cs="Times New Roman"/>
+                <w:kern w:val="0"/>
+                <w:szCs w:val="24"/>
+                <w:lang w:val="id-ID" w:eastAsia="en-ID" w:bidi="ar-SA"/>
+              </w:rPr>
+              <w:t>9</w:t>
+            </w:r>
+          </w:p>
+        </w:tc>
+        <w:tc>
+          <w:tcPr>
+            <w:tcW w:w="8507" w:type="dxa"/>
+            <w:tcBorders>
+              <w:top w:val="nil"/>
+            </w:tcBorders>
+          </w:tcPr>
+          <w:p>
+            <w:pPr>
+              <w:pStyle w:val="Normal"/>
+              <w:widowControl/>
+              <w:spacing w:lineRule="auto" w:line="360" w:before="60" w:after="0"/>
+              <w:ind w:hanging="0"/>
+              <w:rPr>
+                <w:rFonts w:eastAsia="Times New Roman" w:cs="Times New Roman"/>
+                <w:b w:val="false"/>
+                <w:b w:val="false"/>
+                <w:bCs w:val="false"/>
+                <w:kern w:val="0"/>
+                <w:szCs w:val="24"/>
+                <w:lang w:val="id-ID" w:eastAsia="en-ID" w:bidi="ar-SA"/>
+              </w:rPr>
+            </w:pPr>
+            <w:r>
+              <w:rPr>
+                <w:rFonts w:eastAsia="Times New Roman" w:cs="Times New Roman"/>
+                <w:b w:val="false"/>
+                <w:bCs w:val="false"/>
+                <w:kern w:val="0"/>
+                <w:szCs w:val="24"/>
+                <w:lang w:val="id-ID" w:eastAsia="en-ID" w:bidi="ar-SA"/>
+              </w:rPr>
+              <w:t>Modifikasi route greeting pada web.php</w:t>
+            </w:r>
+          </w:p>
+          <w:p>
+            <w:pPr>
+              <w:pStyle w:val="Normal"/>
+              <w:widowControl/>
+              <w:spacing w:lineRule="auto" w:line="360" w:before="60" w:after="0"/>
+              <w:ind w:hanging="0"/>
+              <w:rPr>
+                <w:rFonts w:eastAsia="Times New Roman" w:cs="Times New Roman"/>
+                <w:b w:val="false"/>
+                <w:b w:val="false"/>
+                <w:bCs w:val="false"/>
+                <w:kern w:val="0"/>
+                <w:szCs w:val="24"/>
+                <w:lang w:val="id-ID" w:eastAsia="en-ID" w:bidi="ar-SA"/>
+              </w:rPr>
+            </w:pPr>
+            <w:r>
+              <w:rPr>
+                <w:rFonts w:eastAsia="Times New Roman" w:cs="Times New Roman"/>
+                <w:b w:val="false"/>
+                <w:bCs w:val="false"/>
+                <w:kern w:val="0"/>
+                <w:szCs w:val="24"/>
+                <w:lang w:val="id-ID" w:eastAsia="en-ID" w:bidi="ar-SA"/>
+              </w:rPr>
+              <w:drawing>
+                <wp:anchor behindDoc="0" distT="0" distB="0" distL="0" distR="0" simplePos="0" locked="0" layoutInCell="0" allowOverlap="1" relativeHeight="53">
+                  <wp:simplePos x="0" y="0"/>
+                  <wp:positionH relativeFrom="column">
+                    <wp:align>center</wp:align>
+                  </wp:positionH>
+                  <wp:positionV relativeFrom="paragraph">
+                    <wp:posOffset>635</wp:posOffset>
+                  </wp:positionV>
+                  <wp:extent cx="5265420" cy="375285"/>
+                  <wp:effectExtent l="0" t="0" r="0" b="0"/>
+                  <wp:wrapSquare wrapText="largest"/>
+                  <wp:docPr id="36" name="Image33" descr=""/>
+                  <wp:cNvGraphicFramePr>
+                    <a:graphicFrameLocks xmlns:a="http://schemas.openxmlformats.org/drawingml/2006/main" noChangeAspect="1"/>
+                  </wp:cNvGraphicFramePr>
+                  <a:graphic xmlns:a="http://schemas.openxmlformats.org/drawingml/2006/main">
+                    <a:graphicData uri="http://schemas.openxmlformats.org/drawingml/2006/picture">
+                      <pic:pic xmlns:pic="http://schemas.openxmlformats.org/drawingml/2006/picture">
+                        <pic:nvPicPr>
+                          <pic:cNvPr id="36" name="Image33" descr=""/>
+                          <pic:cNvPicPr>
+                            <a:picLocks noChangeAspect="1" noChangeArrowheads="1"/>
+                          </pic:cNvPicPr>
+                        </pic:nvPicPr>
+                        <pic:blipFill>
+                          <a:blip r:embed="rId39"/>
+                          <a:stretch>
+                            <a:fillRect/>
+                          </a:stretch>
+                        </pic:blipFill>
+                        <pic:spPr bwMode="auto">
+                          <a:xfrm>
+                            <a:off x="0" y="0"/>
+                            <a:ext cx="5265420" cy="375285"/>
+                          </a:xfrm>
+                          <a:prstGeom prst="rect">
+                            <a:avLst/>
+                          </a:prstGeom>
+                        </pic:spPr>
+                      </pic:pic>
+                    </a:graphicData>
+                  </a:graphic>
+                </wp:anchor>
+              </w:drawing>
+            </w:r>
+          </w:p>
+        </w:tc>
+      </w:tr>
+      <w:tr>
+        <w:trPr/>
+        <w:tc>
+          <w:tcPr>
+            <w:tcW w:w="1130" w:type="dxa"/>
+            <w:tcBorders>
+              <w:top w:val="nil"/>
+            </w:tcBorders>
+          </w:tcPr>
+          <w:p>
+            <w:pPr>
+              <w:pStyle w:val="Normal"/>
+              <w:widowControl/>
+              <w:spacing w:lineRule="auto" w:line="360" w:before="60" w:after="0"/>
+              <w:ind w:hanging="0"/>
+              <w:jc w:val="center"/>
+              <w:rPr>
+                <w:rFonts w:eastAsia="Times New Roman" w:cs="Times New Roman"/>
+                <w:szCs w:val="24"/>
+                <w:lang w:eastAsia="en-ID"/>
+              </w:rPr>
+            </w:pPr>
+            <w:r>
+              <w:rPr>
+                <w:rFonts w:eastAsia="Times New Roman" w:cs="Times New Roman"/>
+                <w:kern w:val="0"/>
+                <w:szCs w:val="24"/>
+                <w:lang w:val="id-ID" w:eastAsia="en-ID" w:bidi="ar-SA"/>
+              </w:rPr>
+              <w:t>10</w:t>
+            </w:r>
+          </w:p>
+        </w:tc>
+        <w:tc>
+          <w:tcPr>
+            <w:tcW w:w="8507" w:type="dxa"/>
+            <w:tcBorders>
+              <w:top w:val="nil"/>
+            </w:tcBorders>
+          </w:tcPr>
+          <w:p>
+            <w:pPr>
+              <w:pStyle w:val="Normal"/>
+              <w:widowControl/>
+              <w:spacing w:lineRule="auto" w:line="360" w:before="60" w:after="0"/>
+              <w:ind w:hanging="0"/>
+              <w:rPr>
+                <w:rFonts w:eastAsia="Times New Roman" w:cs="Times New Roman"/>
+                <w:b w:val="false"/>
+                <w:b w:val="false"/>
+                <w:bCs w:val="false"/>
+                <w:kern w:val="0"/>
+                <w:szCs w:val="24"/>
+                <w:lang w:val="id-ID" w:eastAsia="en-ID" w:bidi="ar-SA"/>
+              </w:rPr>
+            </w:pPr>
+            <w:r>
+              <w:rPr>
+                <w:rFonts w:eastAsia="Times New Roman" w:cs="Times New Roman"/>
+                <w:b w:val="false"/>
+                <w:bCs w:val="false"/>
+                <w:kern w:val="0"/>
+                <w:szCs w:val="24"/>
+                <w:lang w:val="id-ID" w:eastAsia="en-ID" w:bidi="ar-SA"/>
+              </w:rPr>
+              <w:t>Akses URL localhost/pwl/Laravel/public/greeting:</w:t>
+            </w:r>
+          </w:p>
+          <w:p>
+            <w:pPr>
+              <w:pStyle w:val="Normal"/>
+              <w:widowControl/>
+              <w:spacing w:lineRule="auto" w:line="360" w:before="60" w:after="0"/>
+              <w:ind w:hanging="0"/>
+              <w:rPr>
+                <w:rFonts w:eastAsia="Times New Roman" w:cs="Times New Roman"/>
+                <w:b w:val="false"/>
+                <w:b w:val="false"/>
+                <w:bCs w:val="false"/>
+                <w:kern w:val="0"/>
+                <w:szCs w:val="24"/>
+                <w:lang w:val="id-ID" w:eastAsia="en-ID" w:bidi="ar-SA"/>
+              </w:rPr>
+            </w:pPr>
+            <w:r>
+              <w:rPr>
+                <w:rFonts w:eastAsia="Times New Roman" w:cs="Times New Roman"/>
+                <w:b w:val="false"/>
+                <w:bCs w:val="false"/>
+                <w:kern w:val="0"/>
+                <w:szCs w:val="24"/>
+                <w:lang w:val="id-ID" w:eastAsia="en-ID" w:bidi="ar-SA"/>
+              </w:rPr>
+              <w:drawing>
+                <wp:anchor behindDoc="0" distT="0" distB="0" distL="0" distR="0" simplePos="0" locked="0" layoutInCell="0" allowOverlap="1" relativeHeight="54">
+                  <wp:simplePos x="0" y="0"/>
+                  <wp:positionH relativeFrom="column">
+                    <wp:align>center</wp:align>
+                  </wp:positionH>
+                  <wp:positionV relativeFrom="paragraph">
+                    <wp:posOffset>635</wp:posOffset>
+                  </wp:positionV>
+                  <wp:extent cx="5161915" cy="1057275"/>
+                  <wp:effectExtent l="0" t="0" r="0" b="0"/>
+                  <wp:wrapSquare wrapText="largest"/>
+                  <wp:docPr id="37" name="Image34" descr=""/>
+                  <wp:cNvGraphicFramePr>
+                    <a:graphicFrameLocks xmlns:a="http://schemas.openxmlformats.org/drawingml/2006/main" noChangeAspect="1"/>
+                  </wp:cNvGraphicFramePr>
+                  <a:graphic xmlns:a="http://schemas.openxmlformats.org/drawingml/2006/main">
+                    <a:graphicData uri="http://schemas.openxmlformats.org/drawingml/2006/picture">
+                      <pic:pic xmlns:pic="http://schemas.openxmlformats.org/drawingml/2006/picture">
+                        <pic:nvPicPr>
+                          <pic:cNvPr id="37" name="Image34" descr=""/>
+                          <pic:cNvPicPr>
+                            <a:picLocks noChangeAspect="1" noChangeArrowheads="1"/>
+                          </pic:cNvPicPr>
+                        </pic:nvPicPr>
+                        <pic:blipFill>
+                          <a:blip r:embed="rId40"/>
+                          <a:stretch>
+                            <a:fillRect/>
+                          </a:stretch>
+                        </pic:blipFill>
+                        <pic:spPr bwMode="auto">
+                          <a:xfrm>
+                            <a:off x="0" y="0"/>
+                            <a:ext cx="5161915" cy="1057275"/>
+                          </a:xfrm>
+                          <a:prstGeom prst="rect">
+                            <a:avLst/>
+                          </a:prstGeom>
+                        </pic:spPr>
+                      </pic:pic>
+                    </a:graphicData>
+                  </a:graphic>
+                </wp:anchor>
+              </w:drawing>
+            </w:r>
+          </w:p>
+        </w:tc>
+      </w:tr>
+      <w:tr>
+        <w:trPr/>
+        <w:tc>
+          <w:tcPr>
+            <w:tcW w:w="1130" w:type="dxa"/>
+            <w:tcBorders>
+              <w:top w:val="nil"/>
+            </w:tcBorders>
+          </w:tcPr>
+          <w:p>
+            <w:pPr>
+              <w:pStyle w:val="Normal"/>
+              <w:widowControl/>
+              <w:spacing w:lineRule="auto" w:line="360" w:before="60" w:after="0"/>
+              <w:ind w:hanging="0"/>
+              <w:jc w:val="center"/>
+              <w:rPr>
+                <w:rFonts w:eastAsia="Times New Roman" w:cs="Times New Roman"/>
+                <w:szCs w:val="24"/>
+                <w:lang w:eastAsia="en-ID"/>
+              </w:rPr>
+            </w:pPr>
+            <w:r>
+              <w:rPr>
+                <w:rFonts w:eastAsia="Times New Roman" w:cs="Times New Roman"/>
+                <w:kern w:val="0"/>
+                <w:szCs w:val="24"/>
+                <w:lang w:val="id-ID" w:eastAsia="en-ID" w:bidi="ar-SA"/>
+              </w:rPr>
+              <w:t>11</w:t>
+            </w:r>
+          </w:p>
+        </w:tc>
+        <w:tc>
+          <w:tcPr>
+            <w:tcW w:w="8507" w:type="dxa"/>
+            <w:tcBorders>
+              <w:top w:val="nil"/>
+            </w:tcBorders>
+          </w:tcPr>
+          <w:p>
+            <w:pPr>
+              <w:pStyle w:val="Normal"/>
+              <w:widowControl/>
+              <w:spacing w:lineRule="auto" w:line="360" w:before="60" w:after="0"/>
+              <w:ind w:hanging="0"/>
+              <w:rPr>
+                <w:rFonts w:eastAsia="Times New Roman" w:cs="Times New Roman"/>
+                <w:b w:val="false"/>
+                <w:b w:val="false"/>
+                <w:bCs w:val="false"/>
+                <w:kern w:val="0"/>
+                <w:szCs w:val="24"/>
+                <w:lang w:val="id-ID" w:eastAsia="en-ID" w:bidi="ar-SA"/>
+              </w:rPr>
+            </w:pPr>
+            <w:r>
+              <w:rPr>
+                <w:rFonts w:eastAsia="Times New Roman" w:cs="Times New Roman"/>
+                <w:b w:val="false"/>
+                <w:bCs w:val="false"/>
+                <w:kern w:val="0"/>
+                <w:szCs w:val="24"/>
+                <w:lang w:val="id-ID" w:eastAsia="en-ID" w:bidi="ar-SA"/>
+              </w:rPr>
+              <w:t>Modifikasi function greeting pada controller WelcomeController:</w:t>
+            </w:r>
+          </w:p>
+          <w:p>
+            <w:pPr>
+              <w:pStyle w:val="Normal"/>
+              <w:widowControl/>
+              <w:spacing w:lineRule="auto" w:line="360" w:before="60" w:after="0"/>
+              <w:ind w:hanging="0"/>
+              <w:rPr>
+                <w:rFonts w:eastAsia="Times New Roman" w:cs="Times New Roman"/>
+                <w:b w:val="false"/>
+                <w:b w:val="false"/>
+                <w:bCs w:val="false"/>
+                <w:kern w:val="0"/>
+                <w:szCs w:val="24"/>
+                <w:lang w:val="id-ID" w:eastAsia="en-ID" w:bidi="ar-SA"/>
+              </w:rPr>
+            </w:pPr>
+            <w:r>
+              <w:rPr>
+                <w:rFonts w:eastAsia="Times New Roman" w:cs="Times New Roman"/>
+                <w:b w:val="false"/>
+                <w:bCs w:val="false"/>
+                <w:kern w:val="0"/>
+                <w:szCs w:val="24"/>
+                <w:lang w:val="id-ID" w:eastAsia="en-ID" w:bidi="ar-SA"/>
+              </w:rPr>
+              <w:drawing>
+                <wp:anchor behindDoc="0" distT="0" distB="0" distL="0" distR="0" simplePos="0" locked="0" layoutInCell="0" allowOverlap="1" relativeHeight="55">
+                  <wp:simplePos x="0" y="0"/>
+                  <wp:positionH relativeFrom="column">
+                    <wp:posOffset>151765</wp:posOffset>
+                  </wp:positionH>
+                  <wp:positionV relativeFrom="paragraph">
+                    <wp:posOffset>34290</wp:posOffset>
+                  </wp:positionV>
+                  <wp:extent cx="3295015" cy="1085215"/>
+                  <wp:effectExtent l="0" t="0" r="0" b="0"/>
+                  <wp:wrapSquare wrapText="largest"/>
+                  <wp:docPr id="38" name="Image35" descr=""/>
+                  <wp:cNvGraphicFramePr>
+                    <a:graphicFrameLocks xmlns:a="http://schemas.openxmlformats.org/drawingml/2006/main" noChangeAspect="1"/>
+                  </wp:cNvGraphicFramePr>
+                  <a:graphic xmlns:a="http://schemas.openxmlformats.org/drawingml/2006/main">
+                    <a:graphicData uri="http://schemas.openxmlformats.org/drawingml/2006/picture">
+                      <pic:pic xmlns:pic="http://schemas.openxmlformats.org/drawingml/2006/picture">
+                        <pic:nvPicPr>
+                          <pic:cNvPr id="38" name="Image35" descr=""/>
+                          <pic:cNvPicPr>
+                            <a:picLocks noChangeAspect="1" noChangeArrowheads="1"/>
+                          </pic:cNvPicPr>
+                        </pic:nvPicPr>
+                        <pic:blipFill>
+                          <a:blip r:embed="rId41"/>
+                          <a:stretch>
+                            <a:fillRect/>
+                          </a:stretch>
+                        </pic:blipFill>
+                        <pic:spPr bwMode="auto">
+                          <a:xfrm>
+                            <a:off x="0" y="0"/>
+                            <a:ext cx="3295015" cy="1085215"/>
+                          </a:xfrm>
+                          <a:prstGeom prst="rect">
+                            <a:avLst/>
+                          </a:prstGeom>
+                        </pic:spPr>
+                      </pic:pic>
+                    </a:graphicData>
+                  </a:graphic>
+                </wp:anchor>
+              </w:drawing>
+            </w:r>
+          </w:p>
+          <w:p>
+            <w:pPr>
+              <w:pStyle w:val="Normal"/>
+              <w:widowControl/>
+              <w:spacing w:lineRule="auto" w:line="360" w:before="60" w:after="0"/>
+              <w:ind w:hanging="0"/>
+              <w:rPr>
+                <w:rFonts w:eastAsia="Times New Roman" w:cs="Times New Roman"/>
+                <w:b w:val="false"/>
+                <w:b w:val="false"/>
+                <w:bCs w:val="false"/>
+                <w:kern w:val="0"/>
+                <w:szCs w:val="24"/>
+                <w:lang w:val="id-ID" w:eastAsia="en-ID" w:bidi="ar-SA"/>
+              </w:rPr>
+            </w:pPr>
+            <w:r>
+              <w:rPr>
+                <w:rFonts w:eastAsia="Times New Roman" w:cs="Times New Roman"/>
+                <w:b w:val="false"/>
+                <w:bCs w:val="false"/>
+                <w:kern w:val="0"/>
+                <w:szCs w:val="24"/>
+                <w:lang w:val="id-ID" w:eastAsia="en-ID" w:bidi="ar-SA"/>
+              </w:rPr>
+            </w:r>
+          </w:p>
+          <w:p>
+            <w:pPr>
+              <w:pStyle w:val="Normal"/>
+              <w:widowControl/>
+              <w:spacing w:lineRule="auto" w:line="360" w:before="60" w:after="0"/>
+              <w:ind w:hanging="0"/>
+              <w:rPr>
+                <w:rFonts w:eastAsia="Times New Roman" w:cs="Times New Roman"/>
+                <w:b w:val="false"/>
+                <w:b w:val="false"/>
+                <w:bCs w:val="false"/>
+                <w:kern w:val="0"/>
+                <w:szCs w:val="24"/>
+                <w:lang w:val="id-ID" w:eastAsia="en-ID" w:bidi="ar-SA"/>
+              </w:rPr>
+            </w:pPr>
+            <w:r>
+              <w:rPr>
+                <w:rFonts w:eastAsia="Times New Roman" w:cs="Times New Roman"/>
+                <w:b w:val="false"/>
+                <w:bCs w:val="false"/>
+                <w:kern w:val="0"/>
+                <w:szCs w:val="24"/>
+                <w:lang w:val="id-ID" w:eastAsia="en-ID" w:bidi="ar-SA"/>
+              </w:rPr>
+            </w:r>
+          </w:p>
+          <w:p>
+            <w:pPr>
+              <w:pStyle w:val="Normal"/>
+              <w:widowControl/>
+              <w:spacing w:lineRule="auto" w:line="360" w:before="60" w:after="0"/>
+              <w:ind w:hanging="0"/>
+              <w:rPr>
+                <w:rFonts w:eastAsia="Times New Roman" w:cs="Times New Roman"/>
+                <w:b w:val="false"/>
+                <w:b w:val="false"/>
+                <w:bCs w:val="false"/>
+                <w:kern w:val="0"/>
+                <w:szCs w:val="24"/>
+                <w:lang w:val="id-ID" w:eastAsia="en-ID" w:bidi="ar-SA"/>
+              </w:rPr>
+            </w:pPr>
+            <w:r>
+              <w:rPr>
+                <w:rFonts w:eastAsia="Times New Roman" w:cs="Times New Roman"/>
+                <w:b w:val="false"/>
+                <w:bCs w:val="false"/>
+                <w:kern w:val="0"/>
+                <w:szCs w:val="24"/>
+                <w:lang w:val="id-ID" w:eastAsia="en-ID" w:bidi="ar-SA"/>
+              </w:rPr>
+            </w:r>
+          </w:p>
+        </w:tc>
+      </w:tr>
+      <w:tr>
+        <w:trPr/>
+        <w:tc>
+          <w:tcPr>
+            <w:tcW w:w="1130" w:type="dxa"/>
+            <w:tcBorders>
+              <w:top w:val="nil"/>
+            </w:tcBorders>
+          </w:tcPr>
+          <w:p>
+            <w:pPr>
+              <w:pStyle w:val="Normal"/>
+              <w:widowControl/>
+              <w:spacing w:lineRule="auto" w:line="360" w:before="60" w:after="0"/>
+              <w:ind w:hanging="0"/>
+              <w:jc w:val="center"/>
+              <w:rPr>
+                <w:rFonts w:eastAsia="Times New Roman" w:cs="Times New Roman"/>
+                <w:szCs w:val="24"/>
+                <w:lang w:eastAsia="en-ID"/>
+              </w:rPr>
+            </w:pPr>
+            <w:r>
+              <w:rPr>
+                <w:rFonts w:eastAsia="Times New Roman" w:cs="Times New Roman"/>
+                <w:kern w:val="0"/>
+                <w:szCs w:val="24"/>
+                <w:lang w:val="id-ID" w:eastAsia="en-ID" w:bidi="ar-SA"/>
+              </w:rPr>
+              <w:t>12</w:t>
+            </w:r>
+          </w:p>
+        </w:tc>
+        <w:tc>
+          <w:tcPr>
+            <w:tcW w:w="8507" w:type="dxa"/>
+            <w:tcBorders>
+              <w:top w:val="nil"/>
+            </w:tcBorders>
+          </w:tcPr>
+          <w:p>
+            <w:pPr>
+              <w:pStyle w:val="Normal"/>
+              <w:widowControl/>
+              <w:spacing w:lineRule="auto" w:line="360" w:before="60" w:after="0"/>
+              <w:ind w:hanging="0"/>
+              <w:rPr>
+                <w:rFonts w:eastAsia="Times New Roman" w:cs="Times New Roman"/>
+                <w:b w:val="false"/>
+                <w:b w:val="false"/>
+                <w:bCs w:val="false"/>
+                <w:kern w:val="0"/>
+                <w:szCs w:val="24"/>
+                <w:lang w:val="id-ID" w:eastAsia="en-ID" w:bidi="ar-SA"/>
+              </w:rPr>
+            </w:pPr>
+            <w:r>
+              <w:rPr>
+                <w:rFonts w:eastAsia="Times New Roman" w:cs="Times New Roman"/>
+                <w:b w:val="false"/>
+                <w:bCs w:val="false"/>
+                <w:kern w:val="0"/>
+                <w:szCs w:val="24"/>
+                <w:lang w:val="id-ID" w:eastAsia="en-ID" w:bidi="ar-SA"/>
+              </w:rPr>
+              <w:t>Modifikasi hello.blade.php:</w:t>
+            </w:r>
+          </w:p>
+          <w:p>
+            <w:pPr>
+              <w:pStyle w:val="Normal"/>
+              <w:widowControl/>
+              <w:spacing w:lineRule="auto" w:line="360" w:before="60" w:after="0"/>
+              <w:ind w:hanging="0"/>
+              <w:rPr>
+                <w:rFonts w:eastAsia="Times New Roman" w:cs="Times New Roman"/>
+                <w:b w:val="false"/>
+                <w:b w:val="false"/>
+                <w:bCs w:val="false"/>
+                <w:kern w:val="0"/>
+                <w:szCs w:val="24"/>
+                <w:lang w:val="id-ID" w:eastAsia="en-ID" w:bidi="ar-SA"/>
+              </w:rPr>
+            </w:pPr>
+            <w:r>
+              <w:rPr>
+                <w:rFonts w:eastAsia="Times New Roman" w:cs="Times New Roman"/>
+                <w:b w:val="false"/>
+                <w:bCs w:val="false"/>
+                <w:kern w:val="0"/>
+                <w:szCs w:val="24"/>
+                <w:lang w:val="id-ID" w:eastAsia="en-ID" w:bidi="ar-SA"/>
+              </w:rPr>
+              <w:drawing>
+                <wp:anchor behindDoc="0" distT="0" distB="0" distL="0" distR="0" simplePos="0" locked="0" layoutInCell="0" allowOverlap="1" relativeHeight="56">
+                  <wp:simplePos x="0" y="0"/>
+                  <wp:positionH relativeFrom="column">
+                    <wp:posOffset>104140</wp:posOffset>
+                  </wp:positionH>
+                  <wp:positionV relativeFrom="paragraph">
+                    <wp:posOffset>140335</wp:posOffset>
+                  </wp:positionV>
+                  <wp:extent cx="4009390" cy="1189990"/>
+                  <wp:effectExtent l="0" t="0" r="0" b="0"/>
+                  <wp:wrapSquare wrapText="largest"/>
+                  <wp:docPr id="39" name="Image36" descr=""/>
+                  <wp:cNvGraphicFramePr>
+                    <a:graphicFrameLocks xmlns:a="http://schemas.openxmlformats.org/drawingml/2006/main" noChangeAspect="1"/>
+                  </wp:cNvGraphicFramePr>
+                  <a:graphic xmlns:a="http://schemas.openxmlformats.org/drawingml/2006/main">
+                    <a:graphicData uri="http://schemas.openxmlformats.org/drawingml/2006/picture">
+                      <pic:pic xmlns:pic="http://schemas.openxmlformats.org/drawingml/2006/picture">
+                        <pic:nvPicPr>
+                          <pic:cNvPr id="39" name="Image36" descr=""/>
+                          <pic:cNvPicPr>
+                            <a:picLocks noChangeAspect="1" noChangeArrowheads="1"/>
+                          </pic:cNvPicPr>
+                        </pic:nvPicPr>
+                        <pic:blipFill>
+                          <a:blip r:embed="rId42"/>
+                          <a:stretch>
+                            <a:fillRect/>
+                          </a:stretch>
+                        </pic:blipFill>
+                        <pic:spPr bwMode="auto">
+                          <a:xfrm>
+                            <a:off x="0" y="0"/>
+                            <a:ext cx="4009390" cy="1189990"/>
+                          </a:xfrm>
+                          <a:prstGeom prst="rect">
+                            <a:avLst/>
+                          </a:prstGeom>
+                        </pic:spPr>
+                      </pic:pic>
+                    </a:graphicData>
+                  </a:graphic>
+                </wp:anchor>
+              </w:drawing>
+            </w:r>
+          </w:p>
+          <w:p>
+            <w:pPr>
+              <w:pStyle w:val="Normal"/>
+              <w:widowControl/>
+              <w:spacing w:lineRule="auto" w:line="360" w:before="60" w:after="0"/>
+              <w:ind w:hanging="0"/>
+              <w:rPr>
+                <w:rFonts w:eastAsia="Times New Roman" w:cs="Times New Roman"/>
+                <w:b w:val="false"/>
+                <w:b w:val="false"/>
+                <w:bCs w:val="false"/>
+                <w:kern w:val="0"/>
+                <w:szCs w:val="24"/>
+                <w:lang w:val="id-ID" w:eastAsia="en-ID" w:bidi="ar-SA"/>
+              </w:rPr>
+            </w:pPr>
+            <w:r>
+              <w:rPr>
+                <w:rFonts w:eastAsia="Times New Roman" w:cs="Times New Roman"/>
+                <w:b w:val="false"/>
+                <w:bCs w:val="false"/>
+                <w:kern w:val="0"/>
+                <w:szCs w:val="24"/>
+                <w:lang w:val="id-ID" w:eastAsia="en-ID" w:bidi="ar-SA"/>
+              </w:rPr>
+            </w:r>
+          </w:p>
+          <w:p>
+            <w:pPr>
+              <w:pStyle w:val="Normal"/>
+              <w:widowControl/>
+              <w:spacing w:lineRule="auto" w:line="360" w:before="60" w:after="0"/>
+              <w:ind w:hanging="0"/>
+              <w:rPr>
+                <w:rFonts w:eastAsia="Times New Roman" w:cs="Times New Roman"/>
+                <w:b w:val="false"/>
+                <w:b w:val="false"/>
+                <w:bCs w:val="false"/>
+                <w:kern w:val="0"/>
+                <w:szCs w:val="24"/>
+                <w:lang w:val="id-ID" w:eastAsia="en-ID" w:bidi="ar-SA"/>
+              </w:rPr>
+            </w:pPr>
+            <w:r>
+              <w:rPr>
+                <w:rFonts w:eastAsia="Times New Roman" w:cs="Times New Roman"/>
+                <w:b w:val="false"/>
+                <w:bCs w:val="false"/>
+                <w:kern w:val="0"/>
+                <w:szCs w:val="24"/>
+                <w:lang w:val="id-ID" w:eastAsia="en-ID" w:bidi="ar-SA"/>
+              </w:rPr>
+            </w:r>
+          </w:p>
+          <w:p>
+            <w:pPr>
+              <w:pStyle w:val="Normal"/>
+              <w:widowControl/>
+              <w:spacing w:lineRule="auto" w:line="360" w:before="60" w:after="0"/>
+              <w:ind w:hanging="0"/>
+              <w:rPr>
+                <w:rFonts w:eastAsia="Times New Roman" w:cs="Times New Roman"/>
+                <w:b w:val="false"/>
+                <w:b w:val="false"/>
+                <w:bCs w:val="false"/>
+                <w:kern w:val="0"/>
+                <w:szCs w:val="24"/>
+                <w:lang w:val="id-ID" w:eastAsia="en-ID" w:bidi="ar-SA"/>
+              </w:rPr>
+            </w:pPr>
+            <w:r>
+              <w:rPr>
+                <w:rFonts w:eastAsia="Times New Roman" w:cs="Times New Roman"/>
+                <w:b w:val="false"/>
+                <w:bCs w:val="false"/>
+                <w:kern w:val="0"/>
+                <w:szCs w:val="24"/>
+                <w:lang w:val="id-ID" w:eastAsia="en-ID" w:bidi="ar-SA"/>
+              </w:rPr>
+            </w:r>
+          </w:p>
+          <w:p>
+            <w:pPr>
+              <w:pStyle w:val="Normal"/>
+              <w:widowControl/>
+              <w:spacing w:lineRule="auto" w:line="360" w:before="60" w:after="0"/>
+              <w:ind w:hanging="0"/>
+              <w:rPr>
+                <w:rFonts w:eastAsia="Times New Roman" w:cs="Times New Roman"/>
+                <w:b w:val="false"/>
+                <w:b w:val="false"/>
+                <w:bCs w:val="false"/>
+                <w:kern w:val="0"/>
+                <w:szCs w:val="24"/>
+                <w:lang w:val="id-ID" w:eastAsia="en-ID" w:bidi="ar-SA"/>
+              </w:rPr>
+            </w:pPr>
+            <w:r>
+              <w:rPr>
+                <w:rFonts w:eastAsia="Times New Roman" w:cs="Times New Roman"/>
+                <w:b w:val="false"/>
+                <w:bCs w:val="false"/>
+                <w:kern w:val="0"/>
+                <w:szCs w:val="24"/>
+                <w:lang w:val="id-ID" w:eastAsia="en-ID" w:bidi="ar-SA"/>
+              </w:rPr>
+            </w:r>
+          </w:p>
+        </w:tc>
+      </w:tr>
+      <w:tr>
+        <w:trPr/>
+        <w:tc>
+          <w:tcPr>
+            <w:tcW w:w="1130" w:type="dxa"/>
+            <w:tcBorders>
+              <w:top w:val="nil"/>
+            </w:tcBorders>
+          </w:tcPr>
+          <w:p>
+            <w:pPr>
+              <w:pStyle w:val="Normal"/>
+              <w:widowControl/>
+              <w:spacing w:lineRule="auto" w:line="360" w:before="60" w:after="0"/>
+              <w:ind w:hanging="0"/>
+              <w:jc w:val="center"/>
+              <w:rPr>
+                <w:rFonts w:eastAsia="Times New Roman" w:cs="Times New Roman"/>
+                <w:szCs w:val="24"/>
+                <w:lang w:eastAsia="en-ID"/>
+              </w:rPr>
+            </w:pPr>
+            <w:r>
+              <w:rPr>
+                <w:rFonts w:eastAsia="Times New Roman" w:cs="Times New Roman"/>
+                <w:kern w:val="0"/>
+                <w:szCs w:val="24"/>
+                <w:lang w:val="id-ID" w:eastAsia="en-ID" w:bidi="ar-SA"/>
+              </w:rPr>
+              <w:t>13</w:t>
+            </w:r>
+          </w:p>
+        </w:tc>
+        <w:tc>
+          <w:tcPr>
+            <w:tcW w:w="8507" w:type="dxa"/>
+            <w:tcBorders>
+              <w:top w:val="nil"/>
+            </w:tcBorders>
+          </w:tcPr>
+          <w:p>
+            <w:pPr>
+              <w:pStyle w:val="Normal"/>
+              <w:widowControl/>
+              <w:spacing w:lineRule="auto" w:line="360" w:before="60" w:after="0"/>
+              <w:ind w:hanging="0"/>
+              <w:rPr>
+                <w:rFonts w:eastAsia="Times New Roman" w:cs="Times New Roman"/>
+                <w:b w:val="false"/>
+                <w:b w:val="false"/>
+                <w:bCs w:val="false"/>
+                <w:kern w:val="0"/>
+                <w:szCs w:val="24"/>
+                <w:lang w:val="id-ID" w:eastAsia="en-ID" w:bidi="ar-SA"/>
+              </w:rPr>
+            </w:pPr>
+            <w:r>
+              <w:rPr>
+                <w:rFonts w:eastAsia="Times New Roman" w:cs="Times New Roman"/>
+                <w:b w:val="false"/>
+                <w:bCs w:val="false"/>
+                <w:kern w:val="0"/>
+                <w:szCs w:val="24"/>
+                <w:lang w:val="id-ID" w:eastAsia="en-ID" w:bidi="ar-SA"/>
+              </w:rPr>
+              <w:t>Output URL localhost/pwl/Laravel/public/greeting:</w:t>
+            </w:r>
+          </w:p>
+          <w:p>
+            <w:pPr>
+              <w:pStyle w:val="Normal"/>
+              <w:widowControl/>
+              <w:spacing w:lineRule="auto" w:line="360" w:before="60" w:after="0"/>
+              <w:ind w:hanging="0"/>
+              <w:rPr>
+                <w:rFonts w:eastAsia="Times New Roman" w:cs="Times New Roman"/>
+                <w:b w:val="false"/>
+                <w:b w:val="false"/>
+                <w:bCs w:val="false"/>
+                <w:kern w:val="0"/>
+                <w:szCs w:val="24"/>
+                <w:lang w:val="id-ID" w:eastAsia="en-ID" w:bidi="ar-SA"/>
+              </w:rPr>
+            </w:pPr>
+            <w:r>
+              <w:rPr>
+                <w:rFonts w:eastAsia="Times New Roman" w:cs="Times New Roman"/>
+                <w:b w:val="false"/>
+                <w:bCs w:val="false"/>
+                <w:kern w:val="0"/>
+                <w:szCs w:val="24"/>
+                <w:lang w:val="id-ID" w:eastAsia="en-ID" w:bidi="ar-SA"/>
+              </w:rPr>
+              <w:drawing>
+                <wp:anchor behindDoc="0" distT="0" distB="0" distL="0" distR="0" simplePos="0" locked="0" layoutInCell="0" allowOverlap="1" relativeHeight="57">
+                  <wp:simplePos x="0" y="0"/>
+                  <wp:positionH relativeFrom="column">
+                    <wp:align>center</wp:align>
+                  </wp:positionH>
+                  <wp:positionV relativeFrom="paragraph">
+                    <wp:posOffset>635</wp:posOffset>
+                  </wp:positionV>
+                  <wp:extent cx="5265420" cy="1429385"/>
+                  <wp:effectExtent l="0" t="0" r="0" b="0"/>
+                  <wp:wrapSquare wrapText="largest"/>
+                  <wp:docPr id="40" name="Image37" descr=""/>
+                  <wp:cNvGraphicFramePr>
+                    <a:graphicFrameLocks xmlns:a="http://schemas.openxmlformats.org/drawingml/2006/main" noChangeAspect="1"/>
+                  </wp:cNvGraphicFramePr>
+                  <a:graphic xmlns:a="http://schemas.openxmlformats.org/drawingml/2006/main">
+                    <a:graphicData uri="http://schemas.openxmlformats.org/drawingml/2006/picture">
+                      <pic:pic xmlns:pic="http://schemas.openxmlformats.org/drawingml/2006/picture">
+                        <pic:nvPicPr>
+                          <pic:cNvPr id="40" name="Image37" descr=""/>
+                          <pic:cNvPicPr>
+                            <a:picLocks noChangeAspect="1" noChangeArrowheads="1"/>
+                          </pic:cNvPicPr>
+                        </pic:nvPicPr>
+                        <pic:blipFill>
+                          <a:blip r:embed="rId43"/>
+                          <a:stretch>
+                            <a:fillRect/>
+                          </a:stretch>
+                        </pic:blipFill>
+                        <pic:spPr bwMode="auto">
+                          <a:xfrm>
+                            <a:off x="0" y="0"/>
+                            <a:ext cx="5265420" cy="1429385"/>
+                          </a:xfrm>
+                          <a:prstGeom prst="rect">
+                            <a:avLst/>
+                          </a:prstGeom>
+                        </pic:spPr>
+                      </pic:pic>
+                    </a:graphicData>
+                  </a:graphic>
+                </wp:anchor>
+              </w:drawing>
             </w:r>
           </w:p>
         </w:tc>
       </w:tr>
     </w:tbl>
-    <w:p>
-      <w:pPr>
-        <w:pStyle w:val="Normal"/>
-        <w:spacing w:lineRule="auto" w:line="360" w:before="60" w:after="0"/>
-        <w:ind w:hanging="0"/>
-        <w:rPr>
-          <w:rFonts w:eastAsia="Times New Roman" w:cs="Times New Roman"/>
-          <w:b/>
-          <w:b/>
-          <w:bCs/>
-          <w:kern w:val="0"/>
-          <w:szCs w:val="24"/>
-          <w:lang w:eastAsia="en-ID"/>
-          <w14:ligatures w14:val="none"/>
-        </w:rPr>
-      </w:pPr>
-      <w:r>
-        <w:rPr>
-          <w:rFonts w:eastAsia="Times New Roman" w:cs="Times New Roman"/>
-          <w:b/>
-          <w:bCs/>
-          <w:kern w:val="0"/>
-          <w:szCs w:val="24"/>
-          <w:lang w:eastAsia="en-ID"/>
-          <w14:ligatures w14:val="none"/>
-        </w:rPr>
-      </w:r>
-    </w:p>
-    <w:p>
-      <w:pPr>
-        <w:pStyle w:val="Normal"/>
-        <w:spacing w:lineRule="auto" w:line="360" w:before="60" w:after="0"/>
-        <w:ind w:hanging="0"/>
-        <w:rPr>
-          <w:rFonts w:eastAsia="Times New Roman" w:cs="Times New Roman"/>
-          <w:b/>
-          <w:b/>
-          <w:bCs/>
-          <w:kern w:val="0"/>
-          <w:szCs w:val="24"/>
-          <w:lang w:eastAsia="en-ID"/>
-          <w14:ligatures w14:val="none"/>
-        </w:rPr>
-      </w:pPr>
-      <w:r>
-        <w:rPr>
-          <w:rFonts w:eastAsia="Times New Roman" w:cs="Times New Roman"/>
-          <w:b/>
-          <w:bCs/>
-          <w:kern w:val="0"/>
-          <w:szCs w:val="24"/>
-          <w:lang w:eastAsia="en-ID"/>
-          <w14:ligatures w14:val="none"/>
-        </w:rPr>
-      </w:r>
-    </w:p>
-    <w:p>
-      <w:pPr>
-        <w:pStyle w:val="Normal"/>
-        <w:spacing w:lineRule="auto" w:line="360" w:before="60" w:after="0"/>
-        <w:ind w:hanging="0"/>
-        <w:rPr>
-          <w:rFonts w:eastAsia="Times New Roman" w:cs="Times New Roman"/>
-          <w:b/>
-          <w:b/>
-          <w:bCs/>
-          <w:kern w:val="0"/>
-          <w:szCs w:val="24"/>
-          <w:lang w:eastAsia="en-ID"/>
-          <w14:ligatures w14:val="none"/>
-        </w:rPr>
-      </w:pPr>
-      <w:r>
-        <w:rPr>
-          <w:rFonts w:eastAsia="Times New Roman" w:cs="Times New Roman"/>
-          <w:b/>
-          <w:bCs/>
-          <w:kern w:val="0"/>
-          <w:szCs w:val="24"/>
-          <w:lang w:eastAsia="en-ID"/>
-          <w14:ligatures w14:val="none"/>
-        </w:rPr>
-      </w:r>
-    </w:p>
     <w:p>
       <w:pPr>
         <w:pStyle w:val="Normal"/>
@@ -10230,8 +12800,8 @@
       </w:r>
     </w:p>
     <w:sectPr>
-      <w:headerReference w:type="default" r:id="rId28"/>
-      <w:footerReference w:type="default" r:id="rId29"/>
+      <w:headerReference w:type="default" r:id="rId44"/>
+      <w:footerReference w:type="default" r:id="rId45"/>
       <w:type w:val="nextPage"/>
       <w:pgSz w:w="11906" w:h="16838"/>
       <w:pgMar w:left="1134" w:right="1134" w:gutter="0" w:header="567" w:top="1134" w:footer="567" w:bottom="1134"/>
@@ -10252,7 +12822,7 @@
         <w:docPartGallery w:val="Page Numbers (Top of Page)"/>
         <w:docPartUnique w:val="true"/>
       </w:docPartObj>
-      <w:id w:val="1314783602"/>
+      <w:id w:val="1674537888"/>
     </w:sdtPr>
     <w:sdtContent>
       <w:p>
@@ -10342,7 +12912,7 @@
             <w:bCs/>
             <w:rFonts w:ascii="Book Antiqua" w:hAnsi="Book Antiqua"/>
           </w:rPr>
-          <w:t>12</w:t>
+          <w:t>16</w:t>
         </w:r>
         <w:r>
           <w:rPr>
@@ -10400,7 +12970,7 @@
             <w:bCs/>
             <w:rFonts w:ascii="Book Antiqua" w:hAnsi="Book Antiqua"/>
           </w:rPr>
-          <w:t>12</w:t>
+          <w:t>16</w:t>
         </w:r>
         <w:r>
           <w:rPr>
@@ -10487,7 +13057,7 @@
               <wp:inline distT="0" distB="0" distL="0" distR="0">
                 <wp:extent cx="883920" cy="908685"/>
                 <wp:effectExtent l="0" t="0" r="0" b="0"/>
-                <wp:docPr id="25" name="Picture 1" descr="logo_hitam_thok copy"/>
+                <wp:docPr id="41" name="Picture 1" descr="logo_hitam_thok copy"/>
                 <wp:cNvGraphicFramePr>
                   <a:graphicFrameLocks xmlns:a="http://schemas.openxmlformats.org/drawingml/2006/main" noChangeAspect="1"/>
                 </wp:cNvGraphicFramePr>
@@ -10495,7 +13065,7 @@
                   <a:graphicData uri="http://schemas.openxmlformats.org/drawingml/2006/picture">
                     <pic:pic xmlns:pic="http://schemas.openxmlformats.org/drawingml/2006/picture">
                       <pic:nvPicPr>
-                        <pic:cNvPr id="25" name="Picture 1" descr="logo_hitam_thok copy"/>
+                        <pic:cNvPr id="41" name="Picture 1" descr="logo_hitam_thok copy"/>
                         <pic:cNvPicPr>
                           <a:picLocks noChangeAspect="1" noChangeArrowheads="1"/>
                         </pic:cNvPicPr>

</xml_diff>